<commit_message>
cleaning up dual files
</commit_message>
<xml_diff>
--- a/תב 1 אנליזה נומרית.docx
+++ b/תב 1 אנליזה נומרית.docx
@@ -4,13 +4,22 @@
   <w:body>
     <w:p>
       <w:pPr>
-        <w:rPr>
+        <w:jc w:val="center"/>
+        <w:rPr>
+          <w:b/>
+          <w:bCs/>
+          <w:sz w:val="32"/>
+          <w:szCs w:val="32"/>
           <w:rtl/>
         </w:rPr>
       </w:pPr>
       <w:r>
         <w:rPr>
           <w:rFonts w:hint="cs"/>
+          <w:b/>
+          <w:bCs/>
+          <w:sz w:val="32"/>
+          <w:szCs w:val="32"/>
           <w:rtl/>
         </w:rPr>
         <w:t>תרגיל בית 1</w:t>
@@ -22,12 +31,112 @@
           <w:rtl/>
         </w:rPr>
       </w:pPr>
+    </w:p>
+    <w:p>
+      <w:pPr>
+        <w:rPr>
+          <w:rtl/>
+        </w:rPr>
+      </w:pPr>
+    </w:p>
+    <w:p>
+      <w:pPr>
+        <w:rPr>
+          <w:rtl/>
+        </w:rPr>
+      </w:pPr>
+    </w:p>
+    <w:p>
+      <w:pPr>
+        <w:rPr>
+          <w:rtl/>
+        </w:rPr>
+      </w:pPr>
+    </w:p>
+    <w:p>
+      <w:pPr>
+        <w:rPr>
+          <w:rtl/>
+        </w:rPr>
+      </w:pPr>
+    </w:p>
+    <w:p>
+      <w:pPr>
+        <w:rPr>
+          <w:rtl/>
+        </w:rPr>
+      </w:pPr>
+    </w:p>
+    <w:p>
+      <w:pPr>
+        <w:rPr>
+          <w:rtl/>
+        </w:rPr>
+      </w:pPr>
+    </w:p>
+    <w:p>
+      <w:pPr>
+        <w:rPr>
+          <w:rtl/>
+        </w:rPr>
+      </w:pPr>
+    </w:p>
+    <w:p>
+      <w:pPr>
+        <w:rPr>
+          <w:rtl/>
+        </w:rPr>
+      </w:pPr>
       <w:r>
         <w:rPr>
           <w:rFonts w:hint="cs"/>
           <w:rtl/>
         </w:rPr>
-        <w:t xml:space="preserve">מרצה: ויקטור </w:t>
+        <w:t xml:space="preserve">מרצה: </w:t>
+      </w:r>
+      <w:r>
+        <w:rPr>
+          <w:rtl/>
+        </w:rPr>
+        <w:tab/>
+      </w:r>
+      <w:r>
+        <w:rPr>
+          <w:rtl/>
+        </w:rPr>
+        <w:tab/>
+      </w:r>
+      <w:r>
+        <w:rPr>
+          <w:rtl/>
+        </w:rPr>
+        <w:tab/>
+      </w:r>
+      <w:r>
+        <w:rPr>
+          <w:rtl/>
+        </w:rPr>
+        <w:tab/>
+      </w:r>
+      <w:r>
+        <w:rPr>
+          <w:rtl/>
+        </w:rPr>
+        <w:tab/>
+      </w:r>
+      <w:r>
+        <w:rPr>
+          <w:rFonts w:hint="cs"/>
+          <w:rtl/>
+        </w:rPr>
+        <w:t xml:space="preserve">ד"ר </w:t>
+      </w:r>
+      <w:r>
+        <w:rPr>
+          <w:rFonts w:hint="cs"/>
+          <w:rtl/>
+        </w:rPr>
+        <w:t xml:space="preserve">ויקטור </w:t>
       </w:r>
       <w:proofErr w:type="spellStart"/>
       <w:r>
@@ -45,6 +154,34 @@
           <w:rtl/>
         </w:rPr>
       </w:pPr>
+    </w:p>
+    <w:p>
+      <w:pPr>
+        <w:rPr>
+          <w:rtl/>
+        </w:rPr>
+      </w:pPr>
+    </w:p>
+    <w:p>
+      <w:pPr>
+        <w:rPr>
+          <w:rtl/>
+        </w:rPr>
+      </w:pPr>
+    </w:p>
+    <w:p>
+      <w:pPr>
+        <w:rPr>
+          <w:rtl/>
+        </w:rPr>
+      </w:pPr>
+    </w:p>
+    <w:p>
+      <w:pPr>
+        <w:rPr>
+          <w:rtl/>
+        </w:rPr>
+      </w:pPr>
       <w:r>
         <w:rPr>
           <w:rFonts w:hint="cs"/>
@@ -55,6 +192,7 @@
     </w:p>
     <w:p>
       <w:pPr>
+        <w:jc w:val="center"/>
         <w:rPr>
           <w:rtl/>
         </w:rPr>
@@ -82,6 +220,7 @@
     </w:p>
     <w:p>
       <w:pPr>
+        <w:jc w:val="center"/>
         <w:rPr>
           <w:rtl/>
         </w:rPr>
@@ -130,11 +269,103 @@
           <w:rtl/>
         </w:rPr>
       </w:pPr>
+    </w:p>
+    <w:p>
+      <w:pPr>
+        <w:rPr>
+          <w:rtl/>
+        </w:rPr>
+      </w:pPr>
+    </w:p>
+    <w:p>
+      <w:pPr>
+        <w:rPr>
+          <w:rtl/>
+        </w:rPr>
+      </w:pPr>
+    </w:p>
+    <w:p>
+      <w:pPr>
+        <w:rPr>
+          <w:rtl/>
+        </w:rPr>
+      </w:pPr>
+    </w:p>
+    <w:p>
+      <w:pPr>
+        <w:rPr>
+          <w:rtl/>
+        </w:rPr>
+      </w:pPr>
+    </w:p>
+    <w:p>
+      <w:pPr>
+        <w:rPr>
+          <w:rtl/>
+        </w:rPr>
+      </w:pPr>
+    </w:p>
+    <w:p>
+      <w:pPr>
+        <w:rPr>
+          <w:rtl/>
+        </w:rPr>
+      </w:pPr>
+    </w:p>
+    <w:p>
+      <w:pPr>
+        <w:rPr>
+          <w:rtl/>
+        </w:rPr>
+      </w:pPr>
+    </w:p>
+    <w:p>
+      <w:pPr>
+        <w:rPr>
+          <w:rtl/>
+        </w:rPr>
+      </w:pPr>
+    </w:p>
+    <w:p>
+      <w:pPr>
+        <w:rPr>
+          <w:rtl/>
+        </w:rPr>
+      </w:pPr>
+    </w:p>
+    <w:p>
+      <w:pPr>
+        <w:rPr>
+          <w:rtl/>
+        </w:rPr>
+      </w:pPr>
+    </w:p>
+    <w:p>
+      <w:pPr>
+        <w:rPr>
+          <w:rtl/>
+        </w:rPr>
+      </w:pPr>
+    </w:p>
+    <w:p>
+      <w:pPr>
+        <w:rPr>
+          <w:rtl/>
+        </w:rPr>
+      </w:pPr>
+    </w:p>
+    <w:p>
+      <w:pPr>
+        <w:rPr>
+          <w:rtl/>
+        </w:rPr>
+      </w:pPr>
       <w:r>
         <w:rPr>
           <w:rFonts w:hint="cs"/>
           <w:rtl/>
         </w:rPr>
+        <w:lastRenderedPageBreak/>
         <w:t xml:space="preserve">תיאור הבעיה: </w:t>
       </w:r>
     </w:p>
@@ -163,23 +394,7 @@
           <w:rFonts w:hint="cs"/>
           <w:rtl/>
         </w:rPr>
-        <w:t xml:space="preserve"> פונקציה המשתמשת בפונקציות בסל מהסוג הראשון, הפותרות את </w:t>
-      </w:r>
-      <w:proofErr w:type="spellStart"/>
-      <w:r>
-        <w:rPr>
-          <w:rFonts w:hint="cs"/>
-          <w:rtl/>
-        </w:rPr>
-        <w:t>המד"ר</w:t>
-      </w:r>
-      <w:proofErr w:type="spellEnd"/>
-      <w:r>
-        <w:rPr>
-          <w:rFonts w:hint="cs"/>
-          <w:rtl/>
-        </w:rPr>
-        <w:t xml:space="preserve"> הבאה:</w:t>
+        <w:t xml:space="preserve"> פונקציה המשתמשת בפונקציות בסל מהסוג הראשון, הפותרות את המד"ר הבאה:</w:t>
       </w:r>
     </w:p>
     <w:p>
@@ -299,7 +514,13 @@
             <w:rPr>
               <w:rFonts w:ascii="Cambria Math" w:hAnsi="Cambria Math"/>
             </w:rPr>
-            <m:t>+x</m:t>
+            <m:t>+</m:t>
+          </m:r>
+          <m:r>
+            <w:rPr>
+              <w:rFonts w:ascii="Cambria Math" w:hAnsi="Cambria Math"/>
+            </w:rPr>
+            <m:t>x</m:t>
           </m:r>
           <m:f>
             <m:fPr>
@@ -561,7 +782,8 @@
     <w:p>
       <w:pPr>
         <w:rPr>
-          <w:rFonts w:eastAsiaTheme="minorEastAsia"/>
+          <w:rFonts w:eastAsiaTheme="minorEastAsia" w:hint="cs"/>
+          <w:rtl/>
         </w:rPr>
       </w:pPr>
       <w:r>
@@ -678,288 +900,12 @@
         </w:rPr>
         <w:t xml:space="preserve">, אלא רק מוסטת קלות מעלה ומטה. </w:t>
       </w:r>
-    </w:p>
-    <w:p>
-      <w:pPr>
-        <w:rPr>
-          <w:rFonts w:eastAsiaTheme="minorEastAsia"/>
-          <w:rtl/>
-        </w:rPr>
-      </w:pPr>
-      <w:r>
-        <w:rPr>
-          <w:noProof/>
-        </w:rPr>
-        <w:drawing>
-          <wp:anchor distT="0" distB="0" distL="114300" distR="114300" simplePos="0" relativeHeight="251658240" behindDoc="0" locked="0" layoutInCell="1" allowOverlap="1" wp14:anchorId="62AC3AED" wp14:editId="356A1810">
-            <wp:simplePos x="0" y="0"/>
-            <wp:positionH relativeFrom="column">
-              <wp:posOffset>0</wp:posOffset>
-            </wp:positionH>
-            <wp:positionV relativeFrom="paragraph">
-              <wp:posOffset>1905</wp:posOffset>
-            </wp:positionV>
-            <wp:extent cx="5731510" cy="4453890"/>
-            <wp:effectExtent l="0" t="0" r="2540" b="3810"/>
-            <wp:wrapSquare wrapText="bothSides"/>
-            <wp:docPr id="872642266" name="תמונה 2"/>
-            <wp:cNvGraphicFramePr>
-              <a:graphicFrameLocks xmlns:a="http://schemas.openxmlformats.org/drawingml/2006/main" noChangeAspect="1"/>
-            </wp:cNvGraphicFramePr>
-            <a:graphic xmlns:a="http://schemas.openxmlformats.org/drawingml/2006/main">
-              <a:graphicData uri="http://schemas.openxmlformats.org/drawingml/2006/picture">
-                <pic:pic xmlns:pic="http://schemas.openxmlformats.org/drawingml/2006/picture">
-                  <pic:nvPicPr>
-                    <pic:cNvPr id="0" name="Picture 3"/>
-                    <pic:cNvPicPr>
-                      <a:picLocks noChangeAspect="1" noChangeArrowheads="1"/>
-                    </pic:cNvPicPr>
-                  </pic:nvPicPr>
-                  <pic:blipFill>
-                    <a:blip r:embed="rId4">
-                      <a:extLst>
-                        <a:ext uri="{28A0092B-C50C-407E-A947-70E740481C1C}">
-                          <a14:useLocalDpi xmlns:a14="http://schemas.microsoft.com/office/drawing/2010/main" val="0"/>
-                        </a:ext>
-                      </a:extLst>
-                    </a:blip>
-                    <a:srcRect/>
-                    <a:stretch>
-                      <a:fillRect/>
-                    </a:stretch>
-                  </pic:blipFill>
-                  <pic:spPr bwMode="auto">
-                    <a:xfrm>
-                      <a:off x="0" y="0"/>
-                      <a:ext cx="5731510" cy="4453890"/>
-                    </a:xfrm>
-                    <a:prstGeom prst="rect">
-                      <a:avLst/>
-                    </a:prstGeom>
-                    <a:noFill/>
-                    <a:ln>
-                      <a:noFill/>
-                    </a:ln>
-                  </pic:spPr>
-                </pic:pic>
-              </a:graphicData>
-            </a:graphic>
-          </wp:anchor>
-        </w:drawing>
-      </w:r>
-    </w:p>
-    <w:p>
-      <w:pPr>
-        <w:rPr>
-          <w:rFonts w:eastAsiaTheme="minorEastAsia"/>
-        </w:rPr>
-      </w:pPr>
-      <w:r>
-        <w:rPr>
-          <w:rFonts w:eastAsiaTheme="minorEastAsia" w:hint="cs"/>
-          <w:rtl/>
-        </w:rPr>
-        <w:lastRenderedPageBreak/>
-        <w:t>שיטת פתרון:</w:t>
-      </w:r>
-      <w:r>
-        <w:rPr>
-          <w:rFonts w:eastAsiaTheme="minorEastAsia" w:hint="cs"/>
-          <w:rtl/>
-        </w:rPr>
-        <w:t xml:space="preserve"> </w:t>
-      </w:r>
-      <w:r>
-        <w:rPr>
-          <w:rFonts w:eastAsiaTheme="minorEastAsia" w:hint="cs"/>
-          <w:rtl/>
-        </w:rPr>
-        <w:t>היות ש</w:t>
-      </w:r>
-      <w:r>
-        <w:rPr>
-          <w:rFonts w:eastAsiaTheme="minorEastAsia" w:hint="cs"/>
-          <w:rtl/>
-        </w:rPr>
-        <w:t>יש חשיבות מיוחדת לשמירה על הסדר של השורשים בפתרון, נבחר בשיטת החציה</w:t>
-      </w:r>
-      <w:r>
-        <w:rPr>
-          <w:rFonts w:eastAsiaTheme="minorEastAsia" w:hint="cs"/>
-          <w:rtl/>
-        </w:rPr>
-        <w:t>: לפונקציה יש נקודת אי-רציפות בה הסימן של</w:t>
-      </w:r>
-      <w:r>
-        <w:rPr>
-          <w:rFonts w:eastAsiaTheme="minorEastAsia" w:hint="cs"/>
-          <w:rtl/>
-        </w:rPr>
-        <w:t>ה</w:t>
-      </w:r>
-      <w:r>
-        <w:rPr>
-          <w:rFonts w:eastAsiaTheme="minorEastAsia" w:hint="cs"/>
-          <w:rtl/>
-        </w:rPr>
-        <w:t xml:space="preserve"> עובר משלילי לחיובי</w:t>
-      </w:r>
-      <w:r>
-        <w:rPr>
-          <w:rFonts w:eastAsiaTheme="minorEastAsia" w:hint="cs"/>
-          <w:rtl/>
-        </w:rPr>
-        <w:t xml:space="preserve">: </w:t>
-      </w:r>
-      <w:r>
-        <w:rPr>
-          <w:rFonts w:eastAsiaTheme="minorEastAsia" w:hint="cs"/>
-          <w:rtl/>
-        </w:rPr>
-        <w:t xml:space="preserve">כל שורש של </w:t>
-      </w:r>
-      <m:oMath>
-        <m:sSub>
-          <m:sSubPr>
-            <m:ctrlPr>
-              <w:rPr>
-                <w:rFonts w:ascii="Cambria Math" w:eastAsiaTheme="minorEastAsia" w:hAnsi="Cambria Math"/>
-                <w:i/>
-              </w:rPr>
-            </m:ctrlPr>
-          </m:sSubPr>
-          <m:e>
-            <m:r>
-              <w:rPr>
-                <w:rFonts w:ascii="Cambria Math" w:eastAsiaTheme="minorEastAsia" w:hAnsi="Cambria Math"/>
-              </w:rPr>
-              <m:t>J</m:t>
-            </m:r>
-          </m:e>
-          <m:sub>
-            <m:r>
-              <w:rPr>
-                <w:rFonts w:ascii="Cambria Math" w:eastAsiaTheme="minorEastAsia" w:hAnsi="Cambria Math"/>
-              </w:rPr>
-              <m:t>0</m:t>
-            </m:r>
-          </m:sub>
-        </m:sSub>
-        <m:r>
-          <w:rPr>
-            <w:rFonts w:ascii="Cambria Math" w:eastAsiaTheme="minorEastAsia" w:hAnsi="Cambria Math"/>
-          </w:rPr>
-          <m:t>(x)</m:t>
-        </m:r>
-      </m:oMath>
-      <w:r>
-        <w:rPr>
-          <w:rFonts w:eastAsiaTheme="minorEastAsia" w:hint="cs"/>
-          <w:rtl/>
-        </w:rPr>
-        <w:t>.</w:t>
-      </w:r>
-      <w:r>
-        <w:rPr>
-          <w:rFonts w:eastAsiaTheme="minorEastAsia" w:hint="cs"/>
-          <w:rtl/>
-        </w:rPr>
-        <w:t xml:space="preserve"> כדי לא לזהות אותן בשוגג כנקודות איפוס (הרי שהסימן מצדדי </w:t>
-      </w:r>
-      <w:r>
-        <w:rPr>
-          <w:rFonts w:eastAsiaTheme="minorEastAsia" w:hint="cs"/>
-          <w:rtl/>
-        </w:rPr>
-        <w:t>נקודת אי</w:t>
-      </w:r>
-      <w:r>
-        <w:rPr>
-          <w:rFonts w:eastAsiaTheme="minorEastAsia" w:hint="cs"/>
-          <w:rtl/>
-        </w:rPr>
-        <w:t>-</w:t>
-      </w:r>
-      <w:r>
-        <w:rPr>
-          <w:rFonts w:eastAsiaTheme="minorEastAsia" w:hint="cs"/>
-          <w:rtl/>
-        </w:rPr>
-        <w:t xml:space="preserve">הרציפות שונה), נזהה אותן ונשתמש בהן </w:t>
-      </w:r>
-      <w:r>
-        <w:rPr>
-          <w:rFonts w:eastAsiaTheme="minorEastAsia" w:hint="cs"/>
-          <w:rtl/>
-        </w:rPr>
-        <w:t>כג</w:t>
-      </w:r>
-      <w:r>
-        <w:rPr>
-          <w:rFonts w:eastAsiaTheme="minorEastAsia" w:hint="cs"/>
-          <w:rtl/>
-        </w:rPr>
-        <w:t xml:space="preserve">בולות טווח החיפוש עבור כל שורש </w:t>
-      </w:r>
-      <w:r>
-        <w:rPr>
-          <w:rFonts w:eastAsiaTheme="minorEastAsia"/>
-          <w:rtl/>
-        </w:rPr>
-        <w:t>–</w:t>
-      </w:r>
-      <w:r>
-        <w:rPr>
-          <w:rFonts w:eastAsiaTheme="minorEastAsia" w:hint="cs"/>
-          <w:rtl/>
-        </w:rPr>
-        <w:t xml:space="preserve"> השורש ה-</w:t>
-      </w:r>
-      <w:r>
-        <w:rPr>
-          <w:rFonts w:eastAsiaTheme="minorEastAsia"/>
-        </w:rPr>
-        <w:t>n</w:t>
-      </w:r>
-      <w:r>
-        <w:rPr>
-          <w:rFonts w:eastAsiaTheme="minorEastAsia" w:hint="cs"/>
-          <w:rtl/>
-        </w:rPr>
-        <w:t xml:space="preserve"> של הפונקציה שלנו ימצא </w:t>
-      </w:r>
-      <w:r>
-        <w:rPr>
-          <w:rFonts w:eastAsiaTheme="minorEastAsia" w:hint="cs"/>
-          <w:rtl/>
-        </w:rPr>
-        <w:t>בוודאות בין השורש ה-</w:t>
-      </w:r>
-      <w:r>
-        <w:rPr>
-          <w:rFonts w:eastAsiaTheme="minorEastAsia"/>
-        </w:rPr>
-        <w:t>n-1</w:t>
-      </w:r>
-      <w:r>
-        <w:rPr>
-          <w:rFonts w:eastAsiaTheme="minorEastAsia" w:hint="cs"/>
-          <w:rtl/>
-        </w:rPr>
-        <w:t xml:space="preserve"> והשורש ה-</w:t>
-      </w:r>
-      <w:r>
-        <w:rPr>
-          <w:rFonts w:eastAsiaTheme="minorEastAsia"/>
-        </w:rPr>
-        <w:t>n</w:t>
-      </w:r>
-      <w:r>
-        <w:rPr>
-          <w:rFonts w:eastAsiaTheme="minorEastAsia" w:hint="cs"/>
-          <w:rtl/>
-        </w:rPr>
-        <w:t xml:space="preserve"> של </w:t>
+      <w:r>
+        <w:rPr>
+          <w:rFonts w:eastAsiaTheme="minorEastAsia" w:hint="cs"/>
+          <w:rtl/>
+        </w:rPr>
+        <w:t xml:space="preserve">כמו כן ניתן להבחין שהשורשים של </w:t>
       </w:r>
       <m:oMath>
         <m:sSub>
@@ -1012,6 +958,96 @@
           <w:rFonts w:eastAsiaTheme="minorEastAsia" w:hint="cs"/>
           <w:rtl/>
         </w:rPr>
+        <w:t xml:space="preserve"> הם נקודות אי-רציפות של הפונקציה.</w:t>
+      </w:r>
+    </w:p>
+    <w:p>
+      <w:pPr>
+        <w:rPr>
+          <w:rFonts w:eastAsiaTheme="minorEastAsia"/>
+          <w:rtl/>
+        </w:rPr>
+      </w:pPr>
+      <w:r>
+        <w:rPr>
+          <w:noProof/>
+        </w:rPr>
+        <w:drawing>
+          <wp:anchor distT="0" distB="0" distL="114300" distR="114300" simplePos="0" relativeHeight="251658240" behindDoc="0" locked="0" layoutInCell="1" allowOverlap="1" wp14:anchorId="62AC3AED" wp14:editId="356A1810">
+            <wp:simplePos x="0" y="0"/>
+            <wp:positionH relativeFrom="column">
+              <wp:posOffset>0</wp:posOffset>
+            </wp:positionH>
+            <wp:positionV relativeFrom="paragraph">
+              <wp:posOffset>1905</wp:posOffset>
+            </wp:positionV>
+            <wp:extent cx="5731510" cy="4453890"/>
+            <wp:effectExtent l="0" t="0" r="2540" b="3810"/>
+            <wp:wrapSquare wrapText="bothSides"/>
+            <wp:docPr id="872642266" name="תמונה 2"/>
+            <wp:cNvGraphicFramePr>
+              <a:graphicFrameLocks xmlns:a="http://schemas.openxmlformats.org/drawingml/2006/main" noChangeAspect="1"/>
+            </wp:cNvGraphicFramePr>
+            <a:graphic xmlns:a="http://schemas.openxmlformats.org/drawingml/2006/main">
+              <a:graphicData uri="http://schemas.openxmlformats.org/drawingml/2006/picture">
+                <pic:pic xmlns:pic="http://schemas.openxmlformats.org/drawingml/2006/picture">
+                  <pic:nvPicPr>
+                    <pic:cNvPr id="0" name="Picture 3"/>
+                    <pic:cNvPicPr>
+                      <a:picLocks noChangeAspect="1" noChangeArrowheads="1"/>
+                    </pic:cNvPicPr>
+                  </pic:nvPicPr>
+                  <pic:blipFill>
+                    <a:blip r:embed="rId6">
+                      <a:extLst>
+                        <a:ext uri="{28A0092B-C50C-407E-A947-70E740481C1C}">
+                          <a14:useLocalDpi xmlns:a14="http://schemas.microsoft.com/office/drawing/2010/main" val="0"/>
+                        </a:ext>
+                      </a:extLst>
+                    </a:blip>
+                    <a:srcRect/>
+                    <a:stretch>
+                      <a:fillRect/>
+                    </a:stretch>
+                  </pic:blipFill>
+                  <pic:spPr bwMode="auto">
+                    <a:xfrm>
+                      <a:off x="0" y="0"/>
+                      <a:ext cx="5731510" cy="4453890"/>
+                    </a:xfrm>
+                    <a:prstGeom prst="rect">
+                      <a:avLst/>
+                    </a:prstGeom>
+                    <a:noFill/>
+                    <a:ln>
+                      <a:noFill/>
+                    </a:ln>
+                  </pic:spPr>
+                </pic:pic>
+              </a:graphicData>
+            </a:graphic>
+          </wp:anchor>
+        </w:drawing>
+      </w:r>
+    </w:p>
+    <w:p>
+      <w:pPr>
+        <w:rPr>
+          <w:rFonts w:eastAsiaTheme="minorEastAsia"/>
+        </w:rPr>
+      </w:pPr>
+      <w:r>
+        <w:rPr>
+          <w:rFonts w:eastAsiaTheme="minorEastAsia" w:hint="cs"/>
+          <w:rtl/>
+        </w:rPr>
+        <w:t>שיטת פתרון:</w:t>
+      </w:r>
+      <w:r>
+        <w:rPr>
+          <w:rFonts w:eastAsiaTheme="minorEastAsia" w:hint="cs"/>
+          <w:rtl/>
+        </w:rPr>
         <w:t xml:space="preserve"> </w:t>
       </w:r>
       <w:r>
@@ -1019,7 +1055,104 @@
           <w:rFonts w:eastAsiaTheme="minorEastAsia" w:hint="cs"/>
           <w:rtl/>
         </w:rPr>
-        <w:t>. נתחיל בפונקציה פשוטה שמיישמת את שיטת החצייה ל</w:t>
+        <w:t>היות ש</w:t>
+      </w:r>
+      <w:r>
+        <w:rPr>
+          <w:rFonts w:eastAsiaTheme="minorEastAsia" w:hint="cs"/>
+          <w:rtl/>
+        </w:rPr>
+        <w:t>יש חשיבות מיוחדת לשמירה על הסדר של השורשים בפתרון, נבחר בשיטת החציה</w:t>
+      </w:r>
+      <w:r>
+        <w:rPr>
+          <w:rFonts w:eastAsiaTheme="minorEastAsia" w:hint="cs"/>
+          <w:rtl/>
+        </w:rPr>
+        <w:t>: לפונקציה יש נקודת אי-רציפות בה הסימן של</w:t>
+      </w:r>
+      <w:r>
+        <w:rPr>
+          <w:rFonts w:eastAsiaTheme="minorEastAsia" w:hint="cs"/>
+          <w:rtl/>
+        </w:rPr>
+        <w:t>ה</w:t>
+      </w:r>
+      <w:r>
+        <w:rPr>
+          <w:rFonts w:eastAsiaTheme="minorEastAsia" w:hint="cs"/>
+          <w:rtl/>
+        </w:rPr>
+        <w:t xml:space="preserve"> עובר משלילי לחיובי</w:t>
+      </w:r>
+      <w:r>
+        <w:rPr>
+          <w:rFonts w:eastAsiaTheme="minorEastAsia" w:hint="cs"/>
+          <w:rtl/>
+        </w:rPr>
+        <w:t xml:space="preserve">: </w:t>
+      </w:r>
+      <w:r>
+        <w:rPr>
+          <w:rFonts w:eastAsiaTheme="minorEastAsia" w:hint="cs"/>
+          <w:rtl/>
+        </w:rPr>
+        <w:t xml:space="preserve">כל שורש של </w:t>
+      </w:r>
+      <m:oMath>
+        <m:sSub>
+          <m:sSubPr>
+            <m:ctrlPr>
+              <w:rPr>
+                <w:rFonts w:ascii="Cambria Math" w:eastAsiaTheme="minorEastAsia" w:hAnsi="Cambria Math"/>
+                <w:i/>
+              </w:rPr>
+            </m:ctrlPr>
+          </m:sSubPr>
+          <m:e>
+            <m:r>
+              <w:rPr>
+                <w:rFonts w:ascii="Cambria Math" w:eastAsiaTheme="minorEastAsia" w:hAnsi="Cambria Math"/>
+              </w:rPr>
+              <m:t>J</m:t>
+            </m:r>
+          </m:e>
+          <m:sub>
+            <m:r>
+              <w:rPr>
+                <w:rFonts w:ascii="Cambria Math" w:eastAsiaTheme="minorEastAsia" w:hAnsi="Cambria Math"/>
+              </w:rPr>
+              <m:t>0</m:t>
+            </m:r>
+          </m:sub>
+        </m:sSub>
+        <m:r>
+          <w:rPr>
+            <w:rFonts w:ascii="Cambria Math" w:eastAsiaTheme="minorEastAsia" w:hAnsi="Cambria Math"/>
+          </w:rPr>
+          <m:t>(x)</m:t>
+        </m:r>
+      </m:oMath>
+      <w:r>
+        <w:rPr>
+          <w:rFonts w:eastAsiaTheme="minorEastAsia" w:hint="cs"/>
+          <w:rtl/>
+        </w:rPr>
+        <w:t>.</w:t>
+      </w:r>
+      <w:r>
+        <w:rPr>
+          <w:rFonts w:eastAsiaTheme="minorEastAsia" w:hint="cs"/>
+          <w:rtl/>
+        </w:rPr>
+        <w:t xml:space="preserve"> כדי לא לזהות אותן בשוגג כנקודות איפוס (הרי שהסימן מצדדי </w:t>
+      </w:r>
+      <w:r>
+        <w:rPr>
+          <w:rFonts w:eastAsiaTheme="minorEastAsia" w:hint="cs"/>
+          <w:rtl/>
+        </w:rPr>
+        <w:t>נקודת אי</w:t>
       </w:r>
       <w:r>
         <w:rPr>
@@ -1027,6 +1160,87 @@
           <w:rtl/>
         </w:rPr>
         <w:t>-</w:t>
+      </w:r>
+      <w:r>
+        <w:rPr>
+          <w:rFonts w:eastAsiaTheme="minorEastAsia" w:hint="cs"/>
+          <w:rtl/>
+        </w:rPr>
+        <w:t xml:space="preserve">הרציפות שונה), נזהה אותן ונשתמש בהן </w:t>
+      </w:r>
+      <w:r>
+        <w:rPr>
+          <w:rFonts w:eastAsiaTheme="minorEastAsia" w:hint="cs"/>
+          <w:rtl/>
+        </w:rPr>
+        <w:t>כג</w:t>
+      </w:r>
+      <w:r>
+        <w:rPr>
+          <w:rFonts w:eastAsiaTheme="minorEastAsia" w:hint="cs"/>
+          <w:rtl/>
+        </w:rPr>
+        <w:t xml:space="preserve">בולות טווח החיפוש עבור כל שורש </w:t>
+      </w:r>
+      <w:r>
+        <w:rPr>
+          <w:rFonts w:eastAsiaTheme="minorEastAsia"/>
+          <w:rtl/>
+        </w:rPr>
+        <w:t>–</w:t>
+      </w:r>
+      <w:r>
+        <w:rPr>
+          <w:rFonts w:eastAsiaTheme="minorEastAsia" w:hint="cs"/>
+          <w:rtl/>
+        </w:rPr>
+        <w:t xml:space="preserve"> השורש ה-</w:t>
+      </w:r>
+      <w:r>
+        <w:rPr>
+          <w:rFonts w:eastAsiaTheme="minorEastAsia"/>
+        </w:rPr>
+        <w:t>n</w:t>
+      </w:r>
+      <w:r>
+        <w:rPr>
+          <w:rFonts w:eastAsiaTheme="minorEastAsia" w:hint="cs"/>
+          <w:rtl/>
+        </w:rPr>
+        <w:t xml:space="preserve"> של הפונקציה שלנו ימצא </w:t>
+      </w:r>
+      <w:r>
+        <w:rPr>
+          <w:rFonts w:eastAsiaTheme="minorEastAsia" w:hint="cs"/>
+          <w:rtl/>
+        </w:rPr>
+        <w:t>בוודאות בין השורש ה-</w:t>
+      </w:r>
+      <w:r>
+        <w:rPr>
+          <w:rFonts w:eastAsiaTheme="minorEastAsia"/>
+        </w:rPr>
+        <w:t>n-1</w:t>
+      </w:r>
+      <w:r>
+        <w:rPr>
+          <w:rFonts w:eastAsiaTheme="minorEastAsia" w:hint="cs"/>
+          <w:rtl/>
+        </w:rPr>
+        <w:t xml:space="preserve"> והשורש ה-</w:t>
+      </w:r>
+      <w:r>
+        <w:rPr>
+          <w:rFonts w:eastAsiaTheme="minorEastAsia"/>
+        </w:rPr>
+        <w:t>n</w:t>
+      </w:r>
+      <w:r>
+        <w:rPr>
+          <w:rFonts w:eastAsiaTheme="minorEastAsia" w:hint="cs"/>
+          <w:rtl/>
+        </w:rPr>
+        <w:t xml:space="preserve"> של </w:t>
       </w:r>
       <m:oMath>
         <m:sSub>
@@ -1079,6 +1293,73 @@
           <w:rFonts w:eastAsiaTheme="minorEastAsia" w:hint="cs"/>
           <w:rtl/>
         </w:rPr>
+        <w:t xml:space="preserve"> </w:t>
+      </w:r>
+      <w:r>
+        <w:rPr>
+          <w:rFonts w:eastAsiaTheme="minorEastAsia" w:hint="cs"/>
+          <w:rtl/>
+        </w:rPr>
+        <w:t>. נתחיל בפונקציה פשוטה שמיישמת את שיטת החצייה ל</w:t>
+      </w:r>
+      <w:r>
+        <w:rPr>
+          <w:rFonts w:eastAsiaTheme="minorEastAsia" w:hint="cs"/>
+          <w:rtl/>
+        </w:rPr>
+        <w:t>-</w:t>
+      </w:r>
+      <m:oMath>
+        <m:sSub>
+          <m:sSubPr>
+            <m:ctrlPr>
+              <w:rPr>
+                <w:rFonts w:ascii="Cambria Math" w:eastAsiaTheme="minorEastAsia" w:hAnsi="Cambria Math"/>
+                <w:i/>
+              </w:rPr>
+            </m:ctrlPr>
+          </m:sSubPr>
+          <m:e>
+            <m:r>
+              <w:rPr>
+                <w:rFonts w:ascii="Cambria Math" w:eastAsiaTheme="minorEastAsia" w:hAnsi="Cambria Math"/>
+              </w:rPr>
+              <m:t>J</m:t>
+            </m:r>
+          </m:e>
+          <m:sub>
+            <m:r>
+              <w:rPr>
+                <w:rFonts w:ascii="Cambria Math" w:eastAsiaTheme="minorEastAsia" w:hAnsi="Cambria Math"/>
+              </w:rPr>
+              <m:t>0</m:t>
+            </m:r>
+          </m:sub>
+        </m:sSub>
+        <m:d>
+          <m:dPr>
+            <m:ctrlPr>
+              <w:rPr>
+                <w:rFonts w:ascii="Cambria Math" w:eastAsiaTheme="minorEastAsia" w:hAnsi="Cambria Math"/>
+                <w:i/>
+              </w:rPr>
+            </m:ctrlPr>
+          </m:dPr>
+          <m:e>
+            <m:r>
+              <w:rPr>
+                <w:rFonts w:ascii="Cambria Math" w:eastAsiaTheme="minorEastAsia" w:hAnsi="Cambria Math"/>
+              </w:rPr>
+              <m:t>x</m:t>
+            </m:r>
+          </m:e>
+        </m:d>
+      </m:oMath>
+      <w:r>
+        <w:rPr>
+          <w:rFonts w:eastAsiaTheme="minorEastAsia" w:hint="cs"/>
+          <w:rtl/>
+        </w:rPr>
         <w:t>, ונשתמש בשורשי הפונקציה שהיא החזירה</w:t>
       </w:r>
       <w:r>
@@ -1156,7 +1437,15 @@
           <w:rFonts w:eastAsiaTheme="minorEastAsia" w:hint="cs"/>
           <w:rtl/>
         </w:rPr>
-        <w:t>בעל ערך הפונקציה באותו הסימן בממוצע הניחושים הראשוניים</w:t>
+        <w:t xml:space="preserve">בעל ערך הפונקציה באותו הסימן בממוצע הניחושים </w:t>
+      </w:r>
+      <w:r>
+        <w:rPr>
+          <w:rFonts w:eastAsiaTheme="minorEastAsia" w:hint="cs"/>
+          <w:rtl/>
+        </w:rPr>
+        <w:lastRenderedPageBreak/>
+        <w:t>הראשוניים</w:t>
       </w:r>
       <w:r>
         <w:rPr>
@@ -1956,7 +2245,13 @@
             <w:rPr>
               <w:rFonts w:ascii="Cambria Math" w:eastAsiaTheme="minorEastAsia" w:hAnsi="Cambria Math"/>
             </w:rPr>
-            <m:t>+x</m:t>
+            <m:t>+</m:t>
+          </m:r>
+          <m:r>
+            <w:rPr>
+              <w:rFonts w:ascii="Cambria Math" w:eastAsiaTheme="minorEastAsia" w:hAnsi="Cambria Math"/>
+            </w:rPr>
+            <m:t>x</m:t>
           </m:r>
           <m:f>
             <m:fPr>
@@ -1982,7 +2277,13 @@
                     <w:rPr>
                       <w:rFonts w:ascii="Cambria Math" w:eastAsiaTheme="minorEastAsia" w:hAnsi="Cambria Math"/>
                     </w:rPr>
-                    <m:t>0.5J</m:t>
+                    <m:t>0.5</m:t>
+                  </m:r>
+                  <m:r>
+                    <w:rPr>
+                      <w:rFonts w:ascii="Cambria Math" w:eastAsiaTheme="minorEastAsia" w:hAnsi="Cambria Math"/>
+                    </w:rPr>
+                    <m:t>J</m:t>
                   </m:r>
                 </m:e>
                 <m:sub>
@@ -2024,7 +2325,13 @@
                 <w:rPr>
                   <w:rFonts w:ascii="Cambria Math" w:eastAsiaTheme="minorEastAsia" w:hAnsi="Cambria Math"/>
                 </w:rPr>
-                <m:t>-0.5</m:t>
+                <m:t>-</m:t>
+              </m:r>
+              <m:r>
+                <w:rPr>
+                  <w:rFonts w:ascii="Cambria Math" w:eastAsiaTheme="minorEastAsia" w:hAnsi="Cambria Math"/>
+                </w:rPr>
+                <m:t>0.5</m:t>
               </m:r>
               <m:sSub>
                 <m:sSubPr>
@@ -2403,7 +2710,13 @@
             <w:rPr>
               <w:rFonts w:ascii="Cambria Math" w:eastAsiaTheme="minorEastAsia" w:hAnsi="Cambria Math"/>
             </w:rPr>
-            <m:t>+x</m:t>
+            <m:t>+</m:t>
+          </m:r>
+          <m:r>
+            <w:rPr>
+              <w:rFonts w:ascii="Cambria Math" w:eastAsiaTheme="minorEastAsia" w:hAnsi="Cambria Math"/>
+            </w:rPr>
+            <m:t>x</m:t>
           </m:r>
           <m:f>
             <m:fPr>
@@ -2891,7 +3204,13 @@
                 <w:rPr>
                   <w:rFonts w:ascii="Cambria Math" w:eastAsiaTheme="minorEastAsia" w:hAnsi="Cambria Math"/>
                 </w:rPr>
-                <m:t>-Bi</m:t>
+                <m:t>-</m:t>
+              </m:r>
+              <m:r>
+                <w:rPr>
+                  <w:rFonts w:ascii="Cambria Math" w:eastAsiaTheme="minorEastAsia" w:hAnsi="Cambria Math"/>
+                </w:rPr>
+                <m:t>Bi</m:t>
               </m:r>
             </m:num>
             <m:den>
@@ -3007,7 +3326,13 @@
                 <w:rPr>
                   <w:rFonts w:ascii="Cambria Math" w:eastAsiaTheme="minorEastAsia" w:hAnsi="Cambria Math"/>
                 </w:rPr>
-                <m:t>+x</m:t>
+                <m:t>+</m:t>
+              </m:r>
+              <m:r>
+                <w:rPr>
+                  <w:rFonts w:ascii="Cambria Math" w:eastAsiaTheme="minorEastAsia" w:hAnsi="Cambria Math"/>
+                </w:rPr>
+                <m:t>x</m:t>
               </m:r>
               <m:f>
                 <m:fPr>
@@ -3308,6 +3633,56 @@
           <w:rtl/>
         </w:rPr>
       </w:pPr>
+      <w:r>
+        <w:rPr>
+          <w:rFonts w:eastAsiaTheme="minorEastAsia" w:hint="cs"/>
+          <w:rtl/>
+        </w:rPr>
+        <w:t>בתוך ה</w:t>
+      </w:r>
+      <w:r>
+        <w:rPr>
+          <w:rFonts w:eastAsiaTheme="minorEastAsia" w:hint="cs"/>
+          <w:rtl/>
+        </w:rPr>
+        <w:t>תוכנות יושמו</w:t>
+      </w:r>
+      <w:r>
+        <w:rPr>
+          <w:rFonts w:eastAsiaTheme="minorEastAsia" w:hint="cs"/>
+          <w:rtl/>
+        </w:rPr>
+        <w:t xml:space="preserve"> שלושת השיטות שלמדנו </w:t>
+      </w:r>
+      <w:r>
+        <w:rPr>
+          <w:rFonts w:eastAsiaTheme="minorEastAsia" w:hint="cs"/>
+          <w:rtl/>
+        </w:rPr>
+        <w:t>לטובת מציאת שורשים: שיטת החצייה, ניוטון-רפסון והמיתר</w:t>
+      </w:r>
+      <w:r>
+        <w:rPr>
+          <w:rFonts w:eastAsiaTheme="minorEastAsia" w:hint="cs"/>
+          <w:rtl/>
+        </w:rPr>
+        <w:t xml:space="preserve">. בקוד </w:t>
+      </w:r>
+      <w:r>
+        <w:rPr>
+          <w:rFonts w:eastAsiaTheme="minorEastAsia" w:hint="cs"/>
+          <w:rtl/>
+        </w:rPr>
+        <w:t xml:space="preserve">שלנו יישמנו את שיטת החצייה פעמיים, פעם אחת כדי לזהות את שורשי </w:t>
+      </w:r>
+    </w:p>
+    <w:p>
+      <w:pPr>
+        <w:rPr>
+          <w:rFonts w:eastAsiaTheme="minorEastAsia"/>
+          <w:rtl/>
+        </w:rPr>
+      </w:pPr>
     </w:p>
     <w:p>
       <w:pPr>
@@ -3484,7 +3859,7 @@
           <w:rFonts w:eastAsiaTheme="minorEastAsia"/>
         </w:rPr>
       </w:pPr>
-      <w:hyperlink r:id="rId5" w:history="1">
+      <w:hyperlink r:id="rId7" w:history="1">
         <w:r>
           <w:rPr>
             <w:rStyle w:val="Hyperlink"/>
@@ -3495,7 +3870,7 @@
       </w:hyperlink>
     </w:p>
     <w:p>
-      <w:hyperlink r:id="rId6" w:history="1">
+      <w:hyperlink r:id="rId8" w:history="1">
         <w:r>
           <w:rPr>
             <w:rStyle w:val="Hyperlink"/>
@@ -3511,7 +3886,7 @@
           <w:rFonts w:eastAsiaTheme="minorEastAsia"/>
         </w:rPr>
       </w:pPr>
-      <w:hyperlink r:id="rId7" w:history="1">
+      <w:hyperlink r:id="rId9" w:history="1">
         <w:r>
           <w:rPr>
             <w:rStyle w:val="Hyperlink"/>
@@ -3689,7 +4064,7 @@
     <w:p>
       <w:pPr>
         <w:rPr>
-          <w:rFonts w:eastAsiaTheme="minorEastAsia" w:hint="cs"/>
+          <w:rFonts w:eastAsiaTheme="minorEastAsia"/>
           <w:rtl/>
         </w:rPr>
       </w:pPr>
@@ -4431,7 +4806,6 @@
         </w:rPr>
         <w:t xml:space="preserve"> </w:t>
       </w:r>
-      <w:proofErr w:type="gramStart"/>
       <w:r>
         <w:rPr>
           <w:rFonts w:eastAsiaTheme="minorEastAsia"/>
@@ -4462,16 +4836,7 @@
           <w:i/>
           <w:rtl/>
         </w:rPr>
-        <w:t>נועד</w:t>
-      </w:r>
-      <w:proofErr w:type="gramEnd"/>
-      <w:r>
-        <w:rPr>
-          <w:rFonts w:eastAsiaTheme="minorEastAsia" w:hint="cs"/>
-          <w:i/>
-          <w:rtl/>
-        </w:rPr>
-        <w:t xml:space="preserve"> ל</w:t>
+        <w:t>נועד ל</w:t>
       </w:r>
       <w:r>
         <w:rPr>
@@ -4639,9 +5004,8 @@
     <w:p>
       <w:pPr>
         <w:rPr>
-          <w:rFonts w:eastAsiaTheme="minorEastAsia"/>
-          <w:i/>
-          <w:rtl/>
+          <w:rFonts w:eastAsiaTheme="minorEastAsia" w:hint="cs"/>
+          <w:i/>
         </w:rPr>
       </w:pPr>
       <w:proofErr w:type="spellStart"/>
@@ -4659,171 +5023,1169 @@
           <w:i/>
           <w:rtl/>
         </w:rPr>
+        <w:t xml:space="preserve"> </w:t>
+      </w:r>
+      <w:r>
+        <w:rPr>
+          <w:rFonts w:eastAsiaTheme="minorEastAsia"/>
+          <w:i/>
+          <w:rtl/>
+        </w:rPr>
+        <w:t>–</w:t>
+      </w:r>
+      <w:r>
+        <w:rPr>
+          <w:rFonts w:eastAsiaTheme="minorEastAsia" w:hint="cs"/>
+          <w:i/>
+          <w:rtl/>
+        </w:rPr>
+        <w:t xml:space="preserve"> </w:t>
+      </w:r>
+      <w:r>
+        <w:rPr>
+          <w:rFonts w:eastAsiaTheme="minorEastAsia" w:hint="cs"/>
+          <w:i/>
+          <w:rtl/>
+        </w:rPr>
+        <w:t>הפונקציה העיקרית, ותחת קובץ זה יש את שאר הפונקציות המשמשות את הפונקציה העיקרי</w:t>
+      </w:r>
+      <w:r>
+        <w:rPr>
+          <w:rFonts w:eastAsiaTheme="minorEastAsia" w:hint="cs"/>
+          <w:i/>
+          <w:rtl/>
+        </w:rPr>
+        <w:t xml:space="preserve">ת (מלבד אחת). הפונקציה מקבלת מספר </w:t>
+      </w:r>
+      <w:proofErr w:type="spellStart"/>
+      <w:r>
+        <w:rPr>
+          <w:rFonts w:eastAsiaTheme="minorEastAsia" w:hint="cs"/>
+          <w:i/>
+          <w:rtl/>
+        </w:rPr>
+        <w:t>ביוט</w:t>
+      </w:r>
+      <w:proofErr w:type="spellEnd"/>
+      <w:r>
+        <w:rPr>
+          <w:rFonts w:eastAsiaTheme="minorEastAsia" w:hint="cs"/>
+          <w:i/>
+          <w:rtl/>
+        </w:rPr>
+        <w:t xml:space="preserve"> ומספר מונה </w:t>
+      </w:r>
+      <w:r>
+        <w:rPr>
+          <w:rFonts w:eastAsiaTheme="minorEastAsia"/>
+          <w:i/>
+        </w:rPr>
+        <w:t>m</w:t>
+      </w:r>
+      <w:r>
+        <w:rPr>
+          <w:rFonts w:eastAsiaTheme="minorEastAsia" w:hint="cs"/>
+          <w:i/>
+          <w:rtl/>
+        </w:rPr>
+        <w:t>, ומחזירה את השורש ה-</w:t>
+      </w:r>
+      <w:r>
+        <w:rPr>
+          <w:rFonts w:eastAsiaTheme="minorEastAsia"/>
+          <w:i/>
+        </w:rPr>
+        <w:t>m</w:t>
+      </w:r>
+      <w:r>
+        <w:rPr>
+          <w:rFonts w:eastAsiaTheme="minorEastAsia" w:hint="cs"/>
+          <w:i/>
+          <w:rtl/>
+        </w:rPr>
+        <w:t xml:space="preserve"> של הפונקציה עם מספר הביוט הנתון</w:t>
+      </w:r>
+      <w:r>
+        <w:rPr>
+          <w:rFonts w:eastAsiaTheme="minorEastAsia" w:hint="cs"/>
+          <w:i/>
+          <w:rtl/>
+        </w:rPr>
+        <w:t>.</w:t>
+      </w:r>
+      <w:r>
+        <w:rPr>
+          <w:rFonts w:eastAsiaTheme="minorEastAsia" w:hint="cs"/>
+          <w:i/>
+          <w:rtl/>
+        </w:rPr>
+        <w:t xml:space="preserve"> </w:t>
+      </w:r>
+      <w:r>
+        <w:rPr>
+          <w:rFonts w:eastAsiaTheme="minorEastAsia" w:hint="cs"/>
+          <w:i/>
+          <w:rtl/>
+        </w:rPr>
+        <w:t xml:space="preserve">הפונקציה משתמשת בצעד קבוע כדי </w:t>
+      </w:r>
+      <w:r>
+        <w:rPr>
+          <w:rFonts w:eastAsiaTheme="minorEastAsia" w:hint="cs"/>
+          <w:i/>
+          <w:rtl/>
+        </w:rPr>
+        <w:t>ל</w:t>
+      </w:r>
+      <w:r>
+        <w:rPr>
+          <w:rFonts w:eastAsiaTheme="minorEastAsia" w:hint="cs"/>
+          <w:i/>
+          <w:rtl/>
+        </w:rPr>
+        <w:t>עבור על האיקסים ולזהות שינוי סימן</w:t>
+      </w:r>
+      <w:r>
+        <w:rPr>
+          <w:rFonts w:eastAsiaTheme="minorEastAsia" w:hint="cs"/>
+          <w:i/>
+          <w:rtl/>
+        </w:rPr>
+        <w:t xml:space="preserve">, אחרי </w:t>
+      </w:r>
+      <w:r>
+        <w:rPr>
+          <w:rFonts w:eastAsiaTheme="minorEastAsia"/>
+          <w:i/>
+        </w:rPr>
+        <w:t>m</w:t>
+      </w:r>
+      <w:r>
+        <w:rPr>
+          <w:rFonts w:eastAsiaTheme="minorEastAsia" w:hint="cs"/>
+          <w:i/>
+          <w:rtl/>
+        </w:rPr>
+        <w:t xml:space="preserve"> שינו</w:t>
+      </w:r>
+      <w:r>
+        <w:rPr>
+          <w:rFonts w:eastAsiaTheme="minorEastAsia" w:hint="cs"/>
+          <w:i/>
+          <w:rtl/>
+        </w:rPr>
+        <w:t>י</w:t>
+      </w:r>
+      <w:r>
+        <w:rPr>
+          <w:rFonts w:eastAsiaTheme="minorEastAsia" w:hint="cs"/>
+          <w:i/>
+          <w:rtl/>
+        </w:rPr>
+        <w:t xml:space="preserve">י </w:t>
+      </w:r>
+      <w:r>
+        <w:rPr>
+          <w:rFonts w:eastAsiaTheme="minorEastAsia" w:hint="cs"/>
+          <w:i/>
+          <w:rtl/>
+        </w:rPr>
+        <w:t>סימן</w:t>
+      </w:r>
+      <w:r>
+        <w:rPr>
+          <w:rFonts w:eastAsiaTheme="minorEastAsia" w:hint="cs"/>
+          <w:i/>
+          <w:rtl/>
+        </w:rPr>
+        <w:t>, משתמשת ב</w:t>
+      </w:r>
+      <w:r>
+        <w:rPr>
+          <w:rFonts w:eastAsiaTheme="minorEastAsia" w:hint="cs"/>
+          <w:i/>
+          <w:rtl/>
+        </w:rPr>
+        <w:t xml:space="preserve">שיטת המיתר כדי לנחש פתרון ראשוני (משתמשת </w:t>
+      </w:r>
+      <w:r>
+        <w:rPr>
+          <w:rFonts w:eastAsiaTheme="minorEastAsia" w:hint="cs"/>
+          <w:i/>
+          <w:rtl/>
+        </w:rPr>
+        <w:t>ב</w:t>
+      </w:r>
+      <w:r>
+        <w:rPr>
+          <w:rFonts w:eastAsiaTheme="minorEastAsia" w:hint="cs"/>
+          <w:i/>
+          <w:rtl/>
+        </w:rPr>
+        <w:t xml:space="preserve">איקסים שהתקבלו משינוי הסימן האחרון), ומפעילה מאותו ניחוש ראשוני את שיטת ניוטון-רפסון, עם </w:t>
+      </w:r>
+      <w:r>
+        <w:rPr>
+          <w:rFonts w:eastAsiaTheme="minorEastAsia" w:hint="cs"/>
+          <w:i/>
+          <w:rtl/>
+        </w:rPr>
+        <w:t>גיבוי למקרה של התבדרות או חריגה מהטווח המ</w:t>
+      </w:r>
+      <w:r>
+        <w:rPr>
+          <w:rFonts w:eastAsiaTheme="minorEastAsia" w:hint="cs"/>
+          <w:i/>
+          <w:rtl/>
+        </w:rPr>
+        <w:t>קורי בצורת פונקציה של שיטת החציה</w:t>
+      </w:r>
+    </w:p>
+    <w:p>
+      <w:pPr>
+        <w:rPr>
+          <w:rFonts w:eastAsiaTheme="minorEastAsia"/>
+          <w:i/>
+          <w:rtl/>
+        </w:rPr>
+      </w:pPr>
+      <w:proofErr w:type="spellStart"/>
+      <w:r>
+        <w:rPr>
+          <w:rFonts w:eastAsiaTheme="minorEastAsia"/>
+          <w:i/>
+        </w:rPr>
+        <w:t>bessel_func_product</w:t>
+      </w:r>
+      <w:proofErr w:type="spellEnd"/>
+      <w:r>
+        <w:rPr>
+          <w:rFonts w:eastAsiaTheme="minorEastAsia" w:hint="cs"/>
+          <w:i/>
+          <w:rtl/>
+        </w:rPr>
+        <w:t xml:space="preserve"> </w:t>
+      </w:r>
+      <w:r>
+        <w:rPr>
+          <w:rFonts w:eastAsiaTheme="minorEastAsia"/>
+          <w:i/>
+          <w:rtl/>
+        </w:rPr>
+        <w:t>–</w:t>
+      </w:r>
+      <w:r>
+        <w:rPr>
+          <w:rFonts w:eastAsiaTheme="minorEastAsia" w:hint="cs"/>
+          <w:i/>
+          <w:rtl/>
+        </w:rPr>
+        <w:t xml:space="preserve"> מקבלת מספר </w:t>
+      </w:r>
+      <w:proofErr w:type="spellStart"/>
+      <w:r>
+        <w:rPr>
+          <w:rFonts w:eastAsiaTheme="minorEastAsia" w:hint="cs"/>
+          <w:i/>
+          <w:rtl/>
+        </w:rPr>
+        <w:t>ביוט</w:t>
+      </w:r>
+      <w:proofErr w:type="spellEnd"/>
+      <w:r>
+        <w:rPr>
+          <w:rFonts w:eastAsiaTheme="minorEastAsia" w:hint="cs"/>
+          <w:i/>
+          <w:rtl/>
+        </w:rPr>
+        <w:t xml:space="preserve"> ואיקס, ומחזירה </w:t>
+      </w:r>
+      <w:r>
+        <w:rPr>
+          <w:rFonts w:eastAsiaTheme="minorEastAsia" w:hint="cs"/>
+          <w:i/>
+          <w:rtl/>
+        </w:rPr>
+        <w:t>את הערך בנקודה וערך הנגזרת בנקודה.</w:t>
+      </w:r>
+    </w:p>
+    <w:p>
+      <w:pPr>
+        <w:rPr>
+          <w:rFonts w:eastAsiaTheme="minorEastAsia" w:hint="cs"/>
+          <w:i/>
+          <w:rtl/>
+        </w:rPr>
+      </w:pPr>
+      <w:proofErr w:type="spellStart"/>
+      <w:r>
+        <w:rPr>
+          <w:rFonts w:eastAsiaTheme="minorEastAsia"/>
+          <w:i/>
+        </w:rPr>
+        <w:t>run_newton</w:t>
+      </w:r>
+      <w:proofErr w:type="spellEnd"/>
+      <w:r>
+        <w:rPr>
+          <w:rFonts w:eastAsiaTheme="minorEastAsia" w:hint="cs"/>
+          <w:i/>
+          <w:rtl/>
+        </w:rPr>
+        <w:t xml:space="preserve"> </w:t>
+      </w:r>
+      <w:r>
+        <w:rPr>
+          <w:rFonts w:eastAsiaTheme="minorEastAsia"/>
+          <w:i/>
+          <w:rtl/>
+        </w:rPr>
+        <w:t>–</w:t>
+      </w:r>
+      <w:r>
+        <w:rPr>
+          <w:rFonts w:eastAsiaTheme="minorEastAsia" w:hint="cs"/>
+          <w:i/>
+          <w:rtl/>
+        </w:rPr>
+        <w:t xml:space="preserve"> </w:t>
+      </w:r>
+      <w:r>
+        <w:rPr>
+          <w:rFonts w:eastAsiaTheme="minorEastAsia" w:hint="cs"/>
+          <w:i/>
+          <w:rtl/>
+        </w:rPr>
+        <w:t>מקבלת ניחוש ראשוני</w:t>
+      </w:r>
+      <w:r>
+        <w:rPr>
+          <w:rFonts w:eastAsiaTheme="minorEastAsia" w:hint="cs"/>
+          <w:i/>
+          <w:rtl/>
+        </w:rPr>
+        <w:t xml:space="preserve">, </w:t>
+      </w:r>
+      <w:proofErr w:type="spellStart"/>
+      <w:r>
+        <w:rPr>
+          <w:rFonts w:eastAsiaTheme="minorEastAsia" w:hint="cs"/>
+          <w:i/>
+          <w:rtl/>
+        </w:rPr>
+        <w:t>טולרנס</w:t>
+      </w:r>
+      <w:proofErr w:type="spellEnd"/>
+      <w:r>
+        <w:rPr>
+          <w:rFonts w:eastAsiaTheme="minorEastAsia" w:hint="cs"/>
+          <w:i/>
+          <w:rtl/>
+        </w:rPr>
+        <w:t xml:space="preserve">, </w:t>
+      </w:r>
+      <w:r>
+        <w:rPr>
+          <w:rFonts w:eastAsiaTheme="minorEastAsia" w:hint="cs"/>
+          <w:i/>
+          <w:rtl/>
+        </w:rPr>
+        <w:t xml:space="preserve">"הנדל" של הפונקציה הנחקרת, </w:t>
+      </w:r>
+      <w:r>
+        <w:rPr>
+          <w:rFonts w:eastAsiaTheme="minorEastAsia" w:hint="cs"/>
+          <w:i/>
+          <w:rtl/>
+        </w:rPr>
+        <w:t>גבולות טווח ומ</w:t>
+      </w:r>
+      <w:r>
+        <w:rPr>
+          <w:rFonts w:eastAsiaTheme="minorEastAsia" w:hint="cs"/>
+          <w:i/>
+          <w:rtl/>
+        </w:rPr>
+        <w:t xml:space="preserve">ספר </w:t>
+      </w:r>
+      <w:proofErr w:type="spellStart"/>
+      <w:r>
+        <w:rPr>
+          <w:rFonts w:eastAsiaTheme="minorEastAsia" w:hint="cs"/>
+          <w:i/>
+          <w:rtl/>
+        </w:rPr>
+        <w:t>איטרציות</w:t>
+      </w:r>
+      <w:proofErr w:type="spellEnd"/>
+      <w:r>
+        <w:rPr>
+          <w:rFonts w:eastAsiaTheme="minorEastAsia" w:hint="cs"/>
+          <w:i/>
+          <w:rtl/>
+        </w:rPr>
+        <w:t xml:space="preserve"> מקסימלי (</w:t>
+      </w:r>
+      <w:proofErr w:type="spellStart"/>
+      <w:r>
+        <w:rPr>
+          <w:rFonts w:eastAsiaTheme="minorEastAsia" w:hint="cs"/>
+          <w:i/>
+          <w:rtl/>
+        </w:rPr>
+        <w:t>בפונקצית</w:t>
+      </w:r>
+      <w:proofErr w:type="spellEnd"/>
+      <w:r>
+        <w:rPr>
+          <w:rFonts w:eastAsiaTheme="minorEastAsia" w:hint="cs"/>
+          <w:i/>
+          <w:rtl/>
+        </w:rPr>
+        <w:t xml:space="preserve"> האם הוא נגזר מגודל ה-</w:t>
+      </w:r>
+      <w:r>
+        <w:rPr>
+          <w:rFonts w:eastAsiaTheme="minorEastAsia"/>
+          <w:i/>
+        </w:rPr>
+        <w:t>m</w:t>
+      </w:r>
+      <w:r>
+        <w:rPr>
+          <w:rFonts w:eastAsiaTheme="minorEastAsia" w:hint="cs"/>
+          <w:i/>
+          <w:rtl/>
+        </w:rPr>
+        <w:t xml:space="preserve">), ומחזירה </w:t>
+      </w:r>
+      <w:r>
+        <w:rPr>
+          <w:rFonts w:eastAsiaTheme="minorEastAsia" w:hint="cs"/>
+          <w:i/>
+          <w:rtl/>
+        </w:rPr>
+        <w:t>איקס שערך הפונקציה בנקודה שלו הוא במרחק אפסילון ("</w:t>
+      </w:r>
+      <w:proofErr w:type="spellStart"/>
+      <w:r>
+        <w:rPr>
+          <w:rFonts w:eastAsiaTheme="minorEastAsia" w:hint="cs"/>
+          <w:i/>
+          <w:rtl/>
+        </w:rPr>
+        <w:t>טולרנס</w:t>
+      </w:r>
+      <w:proofErr w:type="spellEnd"/>
+      <w:r>
+        <w:rPr>
+          <w:rFonts w:eastAsiaTheme="minorEastAsia" w:hint="cs"/>
+          <w:i/>
+          <w:rtl/>
+        </w:rPr>
+        <w:t>")</w:t>
+      </w:r>
+      <w:r>
+        <w:rPr>
+          <w:rFonts w:eastAsiaTheme="minorEastAsia" w:hint="cs"/>
+          <w:i/>
+          <w:rtl/>
+        </w:rPr>
+        <w:t xml:space="preserve"> מהאפס, ומספר </w:t>
+      </w:r>
+      <w:proofErr w:type="spellStart"/>
+      <w:r>
+        <w:rPr>
+          <w:rFonts w:eastAsiaTheme="minorEastAsia" w:hint="cs"/>
+          <w:i/>
+          <w:rtl/>
+        </w:rPr>
+        <w:t>איטרציות</w:t>
+      </w:r>
+      <w:proofErr w:type="spellEnd"/>
+      <w:r>
+        <w:rPr>
+          <w:rFonts w:eastAsiaTheme="minorEastAsia" w:hint="cs"/>
+          <w:i/>
+          <w:rtl/>
+        </w:rPr>
+        <w:t>.</w:t>
+      </w:r>
+      <w:r>
+        <w:rPr>
+          <w:rFonts w:eastAsiaTheme="minorEastAsia" w:hint="cs"/>
+          <w:i/>
+          <w:rtl/>
+        </w:rPr>
+        <w:t xml:space="preserve"> יישום שגרתי של ניוטון-רפסון, מפורט בשלב השיטה הנומרית.</w:t>
+      </w:r>
+    </w:p>
+    <w:p>
+      <w:pPr>
+        <w:rPr>
+          <w:rFonts w:eastAsiaTheme="minorEastAsia"/>
+          <w:i/>
+          <w:rtl/>
+        </w:rPr>
+      </w:pPr>
+      <w:proofErr w:type="spellStart"/>
+      <w:r>
+        <w:rPr>
+          <w:rFonts w:eastAsiaTheme="minorEastAsia"/>
+          <w:i/>
+        </w:rPr>
+        <w:t>run_bisection</w:t>
+      </w:r>
+      <w:proofErr w:type="spellEnd"/>
+      <w:r>
+        <w:rPr>
+          <w:rFonts w:eastAsiaTheme="minorEastAsia" w:hint="cs"/>
+          <w:i/>
+          <w:rtl/>
+        </w:rPr>
+        <w:t xml:space="preserve"> </w:t>
+      </w:r>
+      <w:r>
+        <w:rPr>
+          <w:rFonts w:eastAsiaTheme="minorEastAsia"/>
+          <w:i/>
+          <w:rtl/>
+        </w:rPr>
+        <w:t>–</w:t>
+      </w:r>
+      <w:r>
+        <w:rPr>
+          <w:rFonts w:eastAsiaTheme="minorEastAsia" w:hint="cs"/>
+          <w:i/>
+          <w:rtl/>
+        </w:rPr>
+        <w:t xml:space="preserve"> </w:t>
+      </w:r>
+      <w:r>
+        <w:rPr>
+          <w:rFonts w:eastAsiaTheme="minorEastAsia" w:hint="cs"/>
+          <w:i/>
+          <w:rtl/>
+        </w:rPr>
+        <w:t xml:space="preserve">מקבלת </w:t>
+      </w:r>
+      <w:r>
+        <w:rPr>
+          <w:rFonts w:eastAsiaTheme="minorEastAsia" w:hint="cs"/>
+          <w:i/>
+          <w:rtl/>
+        </w:rPr>
+        <w:t xml:space="preserve">גבולות טווח לחיפוש, </w:t>
+      </w:r>
+      <w:proofErr w:type="spellStart"/>
+      <w:r>
+        <w:rPr>
+          <w:rFonts w:eastAsiaTheme="minorEastAsia" w:hint="cs"/>
+          <w:i/>
+          <w:rtl/>
+        </w:rPr>
+        <w:t>טולרנס</w:t>
+      </w:r>
+      <w:proofErr w:type="spellEnd"/>
+      <w:r>
+        <w:rPr>
+          <w:rFonts w:eastAsiaTheme="minorEastAsia" w:hint="cs"/>
+          <w:i/>
+          <w:rtl/>
+        </w:rPr>
+        <w:t xml:space="preserve">, מספר </w:t>
+      </w:r>
+      <w:proofErr w:type="spellStart"/>
+      <w:r>
+        <w:rPr>
+          <w:rFonts w:eastAsiaTheme="minorEastAsia" w:hint="cs"/>
+          <w:i/>
+          <w:rtl/>
+        </w:rPr>
+        <w:t>איטרציות</w:t>
+      </w:r>
+      <w:proofErr w:type="spellEnd"/>
+      <w:r>
+        <w:rPr>
+          <w:rFonts w:eastAsiaTheme="minorEastAsia" w:hint="cs"/>
+          <w:i/>
+          <w:rtl/>
+        </w:rPr>
+        <w:t xml:space="preserve"> מקסימלי ו"הנדל" של הפונקציה הנחקרת</w:t>
+      </w:r>
+      <w:r>
+        <w:rPr>
+          <w:rFonts w:eastAsiaTheme="minorEastAsia" w:hint="cs"/>
+          <w:i/>
+          <w:rtl/>
+        </w:rPr>
+        <w:t xml:space="preserve">, </w:t>
+      </w:r>
+      <w:r>
+        <w:rPr>
+          <w:rFonts w:eastAsiaTheme="minorEastAsia" w:hint="cs"/>
+          <w:i/>
+          <w:rtl/>
+        </w:rPr>
+        <w:t>ומחזירה איקס שערך הפונקציה בנקודה שלו הוא במרחק אפסילון ("</w:t>
+      </w:r>
+      <w:proofErr w:type="spellStart"/>
+      <w:r>
+        <w:rPr>
+          <w:rFonts w:eastAsiaTheme="minorEastAsia" w:hint="cs"/>
+          <w:i/>
+          <w:rtl/>
+        </w:rPr>
+        <w:t>טולרנס</w:t>
+      </w:r>
+      <w:proofErr w:type="spellEnd"/>
+      <w:r>
+        <w:rPr>
+          <w:rFonts w:eastAsiaTheme="minorEastAsia" w:hint="cs"/>
+          <w:i/>
+          <w:rtl/>
+        </w:rPr>
+        <w:t xml:space="preserve">") מהאפס, ומספר </w:t>
+      </w:r>
+      <w:proofErr w:type="spellStart"/>
+      <w:r>
+        <w:rPr>
+          <w:rFonts w:eastAsiaTheme="minorEastAsia" w:hint="cs"/>
+          <w:i/>
+          <w:rtl/>
+        </w:rPr>
+        <w:t>איטרציות</w:t>
+      </w:r>
+      <w:proofErr w:type="spellEnd"/>
+      <w:r>
+        <w:rPr>
+          <w:rFonts w:eastAsiaTheme="minorEastAsia" w:hint="cs"/>
+          <w:i/>
+          <w:rtl/>
+        </w:rPr>
+        <w:t xml:space="preserve">. יישום שגרתי של </w:t>
+      </w:r>
+      <w:r>
+        <w:rPr>
+          <w:rFonts w:eastAsiaTheme="minorEastAsia" w:hint="cs"/>
+          <w:i/>
+          <w:rtl/>
+        </w:rPr>
+        <w:t>שיטת החציה</w:t>
+      </w:r>
+      <w:r>
+        <w:rPr>
+          <w:rFonts w:eastAsiaTheme="minorEastAsia" w:hint="cs"/>
+          <w:i/>
+          <w:rtl/>
+        </w:rPr>
+        <w:t>, מפורט בשלב השיטה הנומרית.</w:t>
+      </w:r>
+    </w:p>
+    <w:p>
+      <w:pPr>
+        <w:rPr>
+          <w:rFonts w:eastAsiaTheme="minorEastAsia" w:hint="cs"/>
+          <w:i/>
+          <w:rtl/>
+        </w:rPr>
+      </w:pPr>
+      <w:proofErr w:type="spellStart"/>
+      <w:r>
+        <w:rPr>
+          <w:rFonts w:eastAsiaTheme="minorEastAsia"/>
+          <w:i/>
+        </w:rPr>
+        <w:t>comp_script</w:t>
+      </w:r>
+      <w:proofErr w:type="spellEnd"/>
+      <w:r>
+        <w:rPr>
+          <w:rFonts w:eastAsiaTheme="minorEastAsia"/>
+          <w:i/>
+        </w:rPr>
+        <w:t xml:space="preserve"> </w:t>
+      </w:r>
+      <w:r>
+        <w:rPr>
+          <w:rFonts w:eastAsiaTheme="minorEastAsia" w:hint="cs"/>
+          <w:i/>
+          <w:rtl/>
+        </w:rPr>
+        <w:t xml:space="preserve"> </w:t>
+      </w:r>
+      <w:r>
+        <w:rPr>
+          <w:rFonts w:eastAsiaTheme="minorEastAsia"/>
+          <w:i/>
+          <w:rtl/>
+        </w:rPr>
+        <w:t>–</w:t>
+      </w:r>
+      <w:r>
+        <w:rPr>
+          <w:rFonts w:eastAsiaTheme="minorEastAsia" w:hint="cs"/>
+          <w:i/>
+          <w:rtl/>
+        </w:rPr>
+        <w:t xml:space="preserve"> </w:t>
+      </w:r>
+      <w:r>
+        <w:rPr>
+          <w:rFonts w:eastAsiaTheme="minorEastAsia" w:hint="cs"/>
+          <w:i/>
+          <w:rtl/>
+        </w:rPr>
+        <w:t xml:space="preserve">הוכחת </w:t>
+      </w:r>
+      <w:r>
+        <w:rPr>
+          <w:rFonts w:eastAsiaTheme="minorEastAsia" w:hint="cs"/>
+          <w:i/>
+          <w:rtl/>
+        </w:rPr>
+        <w:t>היכולת של הקוד</w:t>
+      </w:r>
+      <w:r>
+        <w:rPr>
+          <w:rFonts w:eastAsiaTheme="minorEastAsia" w:hint="cs"/>
+          <w:i/>
+          <w:rtl/>
+        </w:rPr>
+        <w:t>. סקריפט שמפעיל את הקוד של ה-</w:t>
+      </w:r>
+      <w:r>
+        <w:rPr>
+          <w:rFonts w:eastAsiaTheme="minorEastAsia"/>
+          <w:i/>
+        </w:rPr>
+        <w:t>AI</w:t>
+      </w:r>
+      <w:r>
+        <w:rPr>
+          <w:rFonts w:eastAsiaTheme="minorEastAsia" w:hint="cs"/>
+          <w:i/>
+          <w:rtl/>
+        </w:rPr>
+        <w:t xml:space="preserve"> ולצידו את הקוד שלנו</w:t>
+      </w:r>
+      <w:r>
+        <w:rPr>
+          <w:rFonts w:eastAsiaTheme="minorEastAsia" w:hint="cs"/>
+          <w:i/>
+          <w:rtl/>
+        </w:rPr>
+        <w:t xml:space="preserve"> על 6 מקרים שונים ומציג את ההבדלים בתוצאות (סדר גודל של </w:t>
+      </w:r>
+      <m:oMath>
+        <m:sSup>
+          <m:sSupPr>
+            <m:ctrlPr>
+              <w:rPr>
+                <w:rFonts w:ascii="Cambria Math" w:eastAsiaTheme="minorEastAsia" w:hAnsi="Cambria Math"/>
+                <w:i/>
+              </w:rPr>
+            </m:ctrlPr>
+          </m:sSupPr>
+          <m:e>
+            <m:r>
+              <w:rPr>
+                <w:rFonts w:ascii="Cambria Math" w:eastAsiaTheme="minorEastAsia" w:hAnsi="Cambria Math"/>
+              </w:rPr>
+              <m:t>10</m:t>
+            </m:r>
+          </m:e>
+          <m:sup>
+            <m:r>
+              <w:rPr>
+                <w:rFonts w:ascii="Cambria Math" w:eastAsiaTheme="minorEastAsia" w:hAnsi="Cambria Math"/>
+              </w:rPr>
+              <m:t>-8</m:t>
+            </m:r>
+          </m:sup>
+        </m:sSup>
+      </m:oMath>
+      <w:r>
+        <w:rPr>
+          <w:rFonts w:eastAsiaTheme="minorEastAsia" w:hint="cs"/>
+          <w:i/>
+          <w:rtl/>
+        </w:rPr>
+        <w:t>)</w:t>
+      </w:r>
+      <w:r>
+        <w:rPr>
+          <w:rFonts w:eastAsiaTheme="minorEastAsia" w:hint="cs"/>
+          <w:i/>
+          <w:rtl/>
+        </w:rPr>
+        <w:t xml:space="preserve">, ואז מריץ את הקודים </w:t>
+      </w:r>
+      <w:r>
+        <w:rPr>
+          <w:rFonts w:eastAsiaTheme="minorEastAsia" w:hint="cs"/>
+          <w:i/>
+          <w:rtl/>
+        </w:rPr>
+        <w:t xml:space="preserve">10000 על פרמטרים </w:t>
+      </w:r>
+      <w:r>
+        <w:rPr>
+          <w:rFonts w:eastAsiaTheme="minorEastAsia" w:hint="cs"/>
+          <w:i/>
+          <w:rtl/>
+        </w:rPr>
+        <w:t xml:space="preserve">אקראיים ומשווה </w:t>
+      </w:r>
+      <w:r>
+        <w:rPr>
+          <w:rFonts w:eastAsiaTheme="minorEastAsia" w:hint="cs"/>
+          <w:i/>
+          <w:rtl/>
+        </w:rPr>
+        <w:t xml:space="preserve">מהירות ריצה. מייצר את הקובץ </w:t>
+      </w:r>
+      <w:r>
+        <w:rPr>
+          <w:rFonts w:eastAsiaTheme="minorEastAsia"/>
+          <w:i/>
+        </w:rPr>
+        <w:t>comparison_results</w:t>
+      </w:r>
+      <w:r>
+        <w:rPr>
+          <w:rFonts w:eastAsiaTheme="minorEastAsia"/>
+          <w:i/>
+        </w:rPr>
+        <w:t>.txt</w:t>
+      </w:r>
+    </w:p>
+    <w:p>
+      <w:pPr>
+        <w:rPr>
+          <w:rFonts w:eastAsiaTheme="minorEastAsia" w:hint="cs"/>
+          <w:i/>
+          <w:rtl/>
+        </w:rPr>
+      </w:pPr>
+      <w:proofErr w:type="spellStart"/>
+      <w:r>
+        <w:rPr>
+          <w:rFonts w:eastAsiaTheme="minorEastAsia"/>
+          <w:i/>
+        </w:rPr>
+        <w:t>speed_test_AI</w:t>
+      </w:r>
+      <w:proofErr w:type="spellEnd"/>
+      <w:r>
+        <w:rPr>
+          <w:rFonts w:eastAsiaTheme="minorEastAsia" w:hint="cs"/>
+          <w:i/>
+          <w:rtl/>
+        </w:rPr>
+        <w:t xml:space="preserve"> </w:t>
+      </w:r>
+      <w:r>
+        <w:rPr>
+          <w:rFonts w:eastAsiaTheme="minorEastAsia"/>
+          <w:i/>
+          <w:rtl/>
+        </w:rPr>
+        <w:t>–</w:t>
+      </w:r>
+      <w:r>
+        <w:rPr>
+          <w:rFonts w:eastAsiaTheme="minorEastAsia" w:hint="cs"/>
+          <w:i/>
+          <w:rtl/>
+        </w:rPr>
+        <w:t xml:space="preserve"> </w:t>
+      </w:r>
+      <w:r>
+        <w:rPr>
+          <w:rFonts w:eastAsiaTheme="minorEastAsia" w:hint="cs"/>
+          <w:i/>
+          <w:rtl/>
+        </w:rPr>
+        <w:t xml:space="preserve">סקריפט בדיקת </w:t>
+      </w:r>
+      <w:r>
+        <w:rPr>
+          <w:rFonts w:eastAsiaTheme="minorEastAsia" w:hint="cs"/>
+          <w:i/>
+          <w:rtl/>
+        </w:rPr>
+        <w:t xml:space="preserve">מהירות </w:t>
+      </w:r>
+      <w:r>
+        <w:rPr>
+          <w:rFonts w:eastAsiaTheme="minorEastAsia" w:hint="cs"/>
+          <w:i/>
+          <w:rtl/>
+        </w:rPr>
+        <w:t>זהה ל-</w:t>
+      </w:r>
+      <w:proofErr w:type="spellStart"/>
+      <w:r>
+        <w:rPr>
+          <w:rFonts w:eastAsiaTheme="minorEastAsia"/>
+          <w:i/>
+        </w:rPr>
+        <w:t>speed_test</w:t>
+      </w:r>
+      <w:proofErr w:type="spellEnd"/>
+      <w:r>
+        <w:rPr>
+          <w:rFonts w:eastAsiaTheme="minorEastAsia" w:hint="cs"/>
+          <w:i/>
+          <w:rtl/>
+        </w:rPr>
+        <w:t>, פשוט מקומי לתיקייה אחרת.</w:t>
+      </w:r>
+    </w:p>
+    <w:p>
+      <w:pPr>
+        <w:rPr>
+          <w:rFonts w:eastAsiaTheme="minorEastAsia"/>
+          <w:i/>
+          <w:rtl/>
+        </w:rPr>
+      </w:pPr>
+      <w:r>
+        <w:rPr>
+          <w:rFonts w:eastAsiaTheme="minorEastAsia" w:hint="cs"/>
+          <w:i/>
+          <w:rtl/>
+        </w:rPr>
+        <w:t xml:space="preserve">קבצי </w:t>
+      </w:r>
+      <w:r>
+        <w:rPr>
+          <w:rFonts w:eastAsiaTheme="minorEastAsia"/>
+          <w:i/>
+        </w:rPr>
+        <w:t>TXT</w:t>
+      </w:r>
+      <w:r>
+        <w:rPr>
+          <w:rFonts w:eastAsiaTheme="minorEastAsia" w:hint="cs"/>
+          <w:i/>
+          <w:rtl/>
+        </w:rPr>
+        <w:t>:</w:t>
+      </w:r>
+    </w:p>
+    <w:p>
+      <w:pPr>
+        <w:rPr>
+          <w:rFonts w:eastAsiaTheme="minorEastAsia" w:hint="cs"/>
+          <w:i/>
+          <w:rtl/>
+        </w:rPr>
+      </w:pPr>
+      <w:r>
+        <w:rPr>
+          <w:rFonts w:eastAsiaTheme="minorEastAsia"/>
+          <w:i/>
+        </w:rPr>
+        <w:lastRenderedPageBreak/>
+        <w:t>PERFORMANCE SPEED TEST</w:t>
+      </w:r>
+      <w:r>
+        <w:rPr>
+          <w:rFonts w:eastAsiaTheme="minorEastAsia"/>
+          <w:i/>
+        </w:rPr>
+        <w:t>.TXT</w:t>
+      </w:r>
+      <w:r>
+        <w:rPr>
+          <w:rFonts w:eastAsiaTheme="minorEastAsia" w:hint="cs"/>
+          <w:i/>
+          <w:rtl/>
+        </w:rPr>
+        <w:t xml:space="preserve"> </w:t>
+      </w:r>
+      <w:r>
+        <w:rPr>
+          <w:rFonts w:eastAsiaTheme="minorEastAsia"/>
+          <w:i/>
+          <w:rtl/>
+        </w:rPr>
+        <w:t>–</w:t>
+      </w:r>
+      <w:r>
+        <w:rPr>
+          <w:rFonts w:eastAsiaTheme="minorEastAsia" w:hint="cs"/>
+          <w:i/>
+          <w:rtl/>
+        </w:rPr>
+        <w:t xml:space="preserve"> </w:t>
+      </w:r>
+      <w:r>
+        <w:rPr>
+          <w:rFonts w:eastAsiaTheme="minorEastAsia" w:hint="cs"/>
+          <w:i/>
+          <w:rtl/>
+        </w:rPr>
+        <w:t xml:space="preserve">תוצאות של </w:t>
+      </w:r>
+      <w:r>
+        <w:rPr>
+          <w:rFonts w:eastAsiaTheme="minorEastAsia" w:hint="cs"/>
+          <w:i/>
+          <w:rtl/>
+        </w:rPr>
+        <w:t xml:space="preserve">5 הרצות שונות של סקריפט </w:t>
+      </w:r>
+      <w:r>
+        <w:rPr>
+          <w:rFonts w:eastAsiaTheme="minorEastAsia" w:hint="cs"/>
+          <w:i/>
+          <w:rtl/>
+        </w:rPr>
+        <w:t>ההשוואה</w:t>
+      </w:r>
+      <w:r>
+        <w:rPr>
+          <w:rFonts w:eastAsiaTheme="minorEastAsia" w:hint="cs"/>
+          <w:i/>
+          <w:rtl/>
+        </w:rPr>
+        <w:t>, המראות איך השינוי בגודל ה-</w:t>
+      </w:r>
+      <w:r>
+        <w:rPr>
+          <w:rFonts w:eastAsiaTheme="minorEastAsia"/>
+          <w:i/>
+        </w:rPr>
+        <w:t>m</w:t>
+      </w:r>
+      <w:r>
+        <w:rPr>
+          <w:rFonts w:eastAsiaTheme="minorEastAsia" w:hint="cs"/>
+          <w:i/>
+          <w:rtl/>
+        </w:rPr>
+        <w:t xml:space="preserve"> משפיע על מהירות הפונקציה לרעה </w:t>
+      </w:r>
+      <w:r>
+        <w:rPr>
+          <w:rFonts w:eastAsiaTheme="minorEastAsia" w:hint="cs"/>
+          <w:i/>
+          <w:rtl/>
+        </w:rPr>
+        <w:t xml:space="preserve">בהרבה יותר במקרה של </w:t>
+      </w:r>
+      <w:proofErr w:type="spellStart"/>
+      <w:r>
+        <w:rPr>
+          <w:rFonts w:eastAsiaTheme="minorEastAsia" w:hint="cs"/>
+          <w:i/>
+          <w:rtl/>
+        </w:rPr>
+        <w:t>פונקצית</w:t>
+      </w:r>
+      <w:proofErr w:type="spellEnd"/>
+      <w:r>
+        <w:rPr>
+          <w:rFonts w:eastAsiaTheme="minorEastAsia" w:hint="cs"/>
+          <w:i/>
+          <w:rtl/>
+        </w:rPr>
+        <w:t xml:space="preserve"> ה-</w:t>
+      </w:r>
+      <w:r>
+        <w:rPr>
+          <w:rFonts w:eastAsiaTheme="minorEastAsia"/>
+          <w:i/>
+        </w:rPr>
+        <w:t>AI</w:t>
+      </w:r>
+      <w:r>
+        <w:rPr>
+          <w:rFonts w:eastAsiaTheme="minorEastAsia" w:hint="cs"/>
+          <w:i/>
+          <w:rtl/>
+        </w:rPr>
+        <w:t xml:space="preserve"> לעומת הפונקציה שלנו</w:t>
+      </w:r>
+    </w:p>
+    <w:p>
+      <w:pPr>
+        <w:rPr>
+          <w:rFonts w:eastAsiaTheme="minorEastAsia" w:hint="cs"/>
+          <w:i/>
+          <w:rtl/>
+        </w:rPr>
+      </w:pPr>
+      <w:r>
+        <w:rPr>
+          <w:rFonts w:eastAsiaTheme="minorEastAsia"/>
+          <w:i/>
+        </w:rPr>
+        <w:t>comparison_results</w:t>
+      </w:r>
+      <w:r>
+        <w:rPr>
+          <w:rFonts w:eastAsiaTheme="minorEastAsia"/>
+          <w:i/>
+        </w:rPr>
+        <w:t>.TXT</w:t>
+      </w:r>
+      <w:r>
+        <w:rPr>
+          <w:rFonts w:eastAsiaTheme="minorEastAsia" w:hint="cs"/>
+          <w:i/>
+          <w:rtl/>
+        </w:rPr>
         <w:t xml:space="preserve"> - </w:t>
       </w:r>
-    </w:p>
-    <w:p>
-      <w:pPr>
-        <w:rPr>
-          <w:rFonts w:eastAsiaTheme="minorEastAsia"/>
-          <w:i/>
-          <w:rtl/>
-        </w:rPr>
-      </w:pPr>
+      <w:r>
+        <w:rPr>
+          <w:rFonts w:eastAsiaTheme="minorEastAsia" w:hint="cs"/>
+          <w:i/>
+          <w:rtl/>
+        </w:rPr>
+        <w:t xml:space="preserve"> הדפסה ישירה של ההפעלה האחרונה של </w:t>
+      </w:r>
+      <w:r>
+        <w:rPr>
+          <w:rFonts w:eastAsiaTheme="minorEastAsia" w:hint="cs"/>
+          <w:i/>
+          <w:rtl/>
+        </w:rPr>
+        <w:t xml:space="preserve">סקריפט </w:t>
+      </w:r>
       <w:proofErr w:type="spellStart"/>
       <w:r>
         <w:rPr>
           <w:rFonts w:eastAsiaTheme="minorEastAsia"/>
           <w:i/>
         </w:rPr>
-        <w:t>bessel_func_product</w:t>
+        <w:t>comp_script</w:t>
       </w:r>
       <w:proofErr w:type="spellEnd"/>
-    </w:p>
-    <w:p>
-      <w:pPr>
-        <w:rPr>
-          <w:rFonts w:eastAsiaTheme="minorEastAsia"/>
-          <w:i/>
-          <w:rtl/>
-        </w:rPr>
-      </w:pPr>
-      <w:proofErr w:type="spellStart"/>
-      <w:r>
-        <w:rPr>
-          <w:rFonts w:eastAsiaTheme="minorEastAsia"/>
-          <w:i/>
-        </w:rPr>
-        <w:t>project_comparison</w:t>
-      </w:r>
-      <w:proofErr w:type="spellEnd"/>
-    </w:p>
-    <w:p>
-      <w:pPr>
-        <w:rPr>
-          <w:rFonts w:eastAsiaTheme="minorEastAsia"/>
-          <w:i/>
-          <w:rtl/>
-        </w:rPr>
-      </w:pPr>
-      <w:proofErr w:type="spellStart"/>
-      <w:r>
-        <w:rPr>
-          <w:rFonts w:eastAsiaTheme="minorEastAsia"/>
-          <w:i/>
-        </w:rPr>
-        <w:t>speed_test_AI</w:t>
-      </w:r>
-      <w:proofErr w:type="spellEnd"/>
-    </w:p>
-    <w:p>
-      <w:pPr>
-        <w:rPr>
-          <w:rFonts w:eastAsiaTheme="minorEastAsia"/>
-          <w:i/>
-          <w:rtl/>
-        </w:rPr>
-      </w:pPr>
-      <w:proofErr w:type="spellStart"/>
-      <w:r>
-        <w:rPr>
-          <w:rFonts w:eastAsiaTheme="minorEastAsia"/>
-          <w:i/>
-        </w:rPr>
-        <w:t>testing_script</w:t>
-      </w:r>
-      <w:proofErr w:type="spellEnd"/>
-    </w:p>
-    <w:p>
-      <w:pPr>
-        <w:rPr>
-          <w:rFonts w:eastAsiaTheme="minorEastAsia"/>
-          <w:i/>
-          <w:rtl/>
-        </w:rPr>
-      </w:pPr>
-      <w:proofErr w:type="spellStart"/>
-      <w:r>
-        <w:rPr>
-          <w:rFonts w:eastAsiaTheme="minorEastAsia"/>
-          <w:i/>
-        </w:rPr>
-        <w:t>verification_script</w:t>
-      </w:r>
-      <w:proofErr w:type="spellEnd"/>
-    </w:p>
-    <w:p>
-      <w:pPr>
-        <w:rPr>
-          <w:rFonts w:eastAsiaTheme="minorEastAsia"/>
-          <w:i/>
-          <w:rtl/>
-        </w:rPr>
-      </w:pPr>
-      <w:r>
-        <w:rPr>
-          <w:rFonts w:eastAsiaTheme="minorEastAsia" w:hint="cs"/>
-          <w:i/>
-          <w:rtl/>
-        </w:rPr>
-        <w:t xml:space="preserve">קבצי </w:t>
-      </w:r>
-      <w:r>
-        <w:rPr>
-          <w:rFonts w:eastAsiaTheme="minorEastAsia"/>
-          <w:i/>
-        </w:rPr>
-        <w:t>TXT</w:t>
-      </w:r>
-      <w:r>
-        <w:rPr>
-          <w:rFonts w:eastAsiaTheme="minorEastAsia" w:hint="cs"/>
-          <w:i/>
-          <w:rtl/>
-        </w:rPr>
-        <w:t>:</w:t>
-      </w:r>
-    </w:p>
-    <w:p>
-      <w:pPr>
-        <w:rPr>
-          <w:rFonts w:eastAsiaTheme="minorEastAsia" w:hint="cs"/>
-          <w:i/>
-          <w:rtl/>
-        </w:rPr>
-      </w:pPr>
-      <w:r>
-        <w:rPr>
-          <w:rFonts w:eastAsiaTheme="minorEastAsia"/>
-          <w:i/>
-        </w:rPr>
-        <w:t>PERFORMANCE SPEED TEST</w:t>
-      </w:r>
-      <w:r>
-        <w:rPr>
-          <w:rFonts w:eastAsiaTheme="minorEastAsia"/>
-          <w:i/>
-        </w:rPr>
-        <w:t>.TXT</w:t>
-      </w:r>
-      <w:r>
-        <w:rPr>
-          <w:rFonts w:eastAsiaTheme="minorEastAsia" w:hint="cs"/>
-          <w:i/>
-          <w:rtl/>
-        </w:rPr>
-        <w:t xml:space="preserve"> - </w:t>
-      </w:r>
-    </w:p>
-    <w:p>
-      <w:pPr>
-        <w:rPr>
-          <w:rFonts w:eastAsiaTheme="minorEastAsia" w:hint="cs"/>
+      <w:r>
+        <w:rPr>
+          <w:rFonts w:eastAsiaTheme="minorEastAsia" w:hint="cs"/>
+          <w:i/>
+          <w:rtl/>
+        </w:rPr>
+        <w:t>.</w:t>
+      </w:r>
+    </w:p>
+    <w:p>
+      <w:pPr>
+        <w:rPr>
+          <w:rFonts w:eastAsiaTheme="minorEastAsia"/>
           <w:i/>
         </w:rPr>
       </w:pPr>
     </w:p>
     <w:sectPr>
+      <w:headerReference w:type="default" r:id="rId10"/>
+      <w:footerReference w:type="default" r:id="rId11"/>
       <w:pgSz w:w="11906" w:h="16838"/>
       <w:pgMar w:top="1440" w:right="1440" w:bottom="1440" w:left="1440" w:header="708" w:footer="708" w:gutter="0"/>
       <w:cols w:space="708"/>
@@ -4831,6 +6193,140 @@
     </w:sectPr>
   </w:body>
 </w:document>
+</file>
+
+<file path=word/endnotes.xml><?xml version="1.0" encoding="utf-8"?>
+<w:endnotes xmlns:wpc="http://schemas.microsoft.com/office/word/2010/wordprocessingCanvas" xmlns:cx="http://schemas.microsoft.com/office/drawing/2014/chartex" xmlns:cx1="http://schemas.microsoft.com/office/drawing/2015/9/8/chartex" xmlns:cx2="http://schemas.microsoft.com/office/drawing/2015/10/21/chartex" xmlns:cx3="http://schemas.microsoft.com/office/drawing/2016/5/9/chartex" xmlns:cx4="http://schemas.microsoft.com/office/drawing/2016/5/10/chartex" xmlns:cx5="http://schemas.microsoft.com/office/drawing/2016/5/11/chartex" xmlns:cx6="http://schemas.microsoft.com/office/drawing/2016/5/12/chartex" xmlns:cx7="http://schemas.microsoft.com/office/drawing/2016/5/13/chartex" xmlns:cx8="http://schemas.microsoft.com/office/drawing/2016/5/14/chartex" xmlns:mc="http://schemas.openxmlformats.org/markup-compatibility/2006" xmlns:aink="http://schemas.microsoft.com/office/drawing/2016/ink" xmlns:am3d="http://schemas.microsoft.com/office/drawing/2017/model3d" xmlns:o="urn:schemas-microsoft-com:office:office" xmlns:oel="http://schemas.microsoft.com/office/2019/extlst" xmlns:r="http://schemas.openxmlformats.org/officeDocument/2006/relationships" xmlns:m="http://schemas.openxmlformats.org/officeDocument/2006/math" xmlns:v="urn:schemas-microsoft-com:vml" xmlns:wp14="http://schemas.microsoft.com/office/word/2010/wordprocessingDrawing" xmlns:wp="http://schemas.openxmlformats.org/drawingml/2006/wordprocessingDrawing" xmlns:w10="urn:schemas-microsoft-com:office:word" xmlns:w="http://schemas.openxmlformats.org/wordprocessingml/2006/main" xmlns:w14="http://schemas.microsoft.com/office/word/2010/wordml" xmlns:w15="http://schemas.microsoft.com/office/word/2012/wordml" xmlns:w16cex="http://schemas.microsoft.com/office/word/2018/wordml/cex" xmlns:w16cid="http://schemas.microsoft.com/office/word/2016/wordml/cid" xmlns:w16="http://schemas.microsoft.com/office/word/2018/wordml" xmlns:w16du="http://schemas.microsoft.com/office/word/2023/wordml/word16du" xmlns:w16sdtdh="http://schemas.microsoft.com/office/word/2020/wordml/sdtdatahash" xmlns:w16sdtfl="http://schemas.microsoft.com/office/word/2024/wordml/sdtformatlock" xmlns:w16se="http://schemas.microsoft.com/office/word/2015/wordml/symex" xmlns:wpg="http://schemas.microsoft.com/office/word/2010/wordprocessingGroup" xmlns:wpi="http://schemas.microsoft.com/office/word/2010/wordprocessingInk" xmlns:wne="http://schemas.microsoft.com/office/word/2006/wordml" xmlns:wps="http://schemas.microsoft.com/office/word/2010/wordprocessingShape" mc:Ignorable="w14 w15 w16se w16cid w16 w16cex w16sdtdh w16sdtfl w16du wp14">
+  <w:endnote w:type="separator" w:id="-1">
+    <w:p>
+      <w:pPr>
+        <w:spacing w:after="0" w:line="240" w:lineRule="auto"/>
+      </w:pPr>
+      <w:r>
+        <w:separator/>
+      </w:r>
+    </w:p>
+  </w:endnote>
+  <w:endnote w:type="continuationSeparator" w:id="0">
+    <w:p>
+      <w:pPr>
+        <w:spacing w:after="0" w:line="240" w:lineRule="auto"/>
+      </w:pPr>
+      <w:r>
+        <w:continuationSeparator/>
+      </w:r>
+    </w:p>
+  </w:endnote>
+</w:endnotes>
+</file>
+
+<file path=word/footer1.xml><?xml version="1.0" encoding="utf-8"?>
+<w:ftr xmlns:wpc="http://schemas.microsoft.com/office/word/2010/wordprocessingCanvas" xmlns:cx="http://schemas.microsoft.com/office/drawing/2014/chartex" xmlns:cx1="http://schemas.microsoft.com/office/drawing/2015/9/8/chartex" xmlns:cx2="http://schemas.microsoft.com/office/drawing/2015/10/21/chartex" xmlns:cx3="http://schemas.microsoft.com/office/drawing/2016/5/9/chartex" xmlns:cx4="http://schemas.microsoft.com/office/drawing/2016/5/10/chartex" xmlns:cx5="http://schemas.microsoft.com/office/drawing/2016/5/11/chartex" xmlns:cx6="http://schemas.microsoft.com/office/drawing/2016/5/12/chartex" xmlns:cx7="http://schemas.microsoft.com/office/drawing/2016/5/13/chartex" xmlns:cx8="http://schemas.microsoft.com/office/drawing/2016/5/14/chartex" xmlns:mc="http://schemas.openxmlformats.org/markup-compatibility/2006" xmlns:aink="http://schemas.microsoft.com/office/drawing/2016/ink" xmlns:am3d="http://schemas.microsoft.com/office/drawing/2017/model3d" xmlns:o="urn:schemas-microsoft-com:office:office" xmlns:oel="http://schemas.microsoft.com/office/2019/extlst" xmlns:r="http://schemas.openxmlformats.org/officeDocument/2006/relationships" xmlns:m="http://schemas.openxmlformats.org/officeDocument/2006/math" xmlns:v="urn:schemas-microsoft-com:vml" xmlns:wp14="http://schemas.microsoft.com/office/word/2010/wordprocessingDrawing" xmlns:wp="http://schemas.openxmlformats.org/drawingml/2006/wordprocessingDrawing" xmlns:w10="urn:schemas-microsoft-com:office:word" xmlns:w="http://schemas.openxmlformats.org/wordprocessingml/2006/main" xmlns:w14="http://schemas.microsoft.com/office/word/2010/wordml" xmlns:w15="http://schemas.microsoft.com/office/word/2012/wordml" xmlns:w16cex="http://schemas.microsoft.com/office/word/2018/wordml/cex" xmlns:w16cid="http://schemas.microsoft.com/office/word/2016/wordml/cid" xmlns:w16="http://schemas.microsoft.com/office/word/2018/wordml" xmlns:w16du="http://schemas.microsoft.com/office/word/2023/wordml/word16du" xmlns:w16sdtdh="http://schemas.microsoft.com/office/word/2020/wordml/sdtdatahash" xmlns:w16sdtfl="http://schemas.microsoft.com/office/word/2024/wordml/sdtformatlock" xmlns:w16se="http://schemas.microsoft.com/office/word/2015/wordml/symex" xmlns:wpg="http://schemas.microsoft.com/office/word/2010/wordprocessingGroup" xmlns:wpi="http://schemas.microsoft.com/office/word/2010/wordprocessingInk" xmlns:wne="http://schemas.microsoft.com/office/word/2006/wordml" xmlns:wps="http://schemas.microsoft.com/office/word/2010/wordprocessingShape" mc:Ignorable="w14 w15 w16se w16cid w16 w16cex w16sdtdh w16sdtfl w16du wp14">
+  <w:p>
+    <w:pPr>
+      <w:pStyle w:val="af2"/>
+    </w:pPr>
+    <w:r>
+      <w:rPr>
+        <w:rFonts w:hint="cs"/>
+        <w:rtl/>
+      </w:rPr>
+      <w:t>08/12/2025</w:t>
+    </w:r>
+    <w:r>
+      <w:rPr>
+        <w:rtl/>
+      </w:rPr>
+      <w:tab/>
+    </w:r>
+    <w:r>
+      <w:rPr>
+        <w:rtl/>
+      </w:rPr>
+      <w:tab/>
+    </w:r>
+    <w:r>
+      <w:rPr>
+        <w:rFonts w:hint="cs"/>
+        <w:rtl/>
+      </w:rPr>
+      <w:t>י"ט כסלו, ה'תשפ"ו</w:t>
+    </w:r>
+  </w:p>
+  <w:p>
+    <w:pPr>
+      <w:pStyle w:val="af2"/>
+    </w:pPr>
+  </w:p>
+</w:ftr>
+</file>
+
+<file path=word/footnotes.xml><?xml version="1.0" encoding="utf-8"?>
+<w:footnotes xmlns:wpc="http://schemas.microsoft.com/office/word/2010/wordprocessingCanvas" xmlns:cx="http://schemas.microsoft.com/office/drawing/2014/chartex" xmlns:cx1="http://schemas.microsoft.com/office/drawing/2015/9/8/chartex" xmlns:cx2="http://schemas.microsoft.com/office/drawing/2015/10/21/chartex" xmlns:cx3="http://schemas.microsoft.com/office/drawing/2016/5/9/chartex" xmlns:cx4="http://schemas.microsoft.com/office/drawing/2016/5/10/chartex" xmlns:cx5="http://schemas.microsoft.com/office/drawing/2016/5/11/chartex" xmlns:cx6="http://schemas.microsoft.com/office/drawing/2016/5/12/chartex" xmlns:cx7="http://schemas.microsoft.com/office/drawing/2016/5/13/chartex" xmlns:cx8="http://schemas.microsoft.com/office/drawing/2016/5/14/chartex" xmlns:mc="http://schemas.openxmlformats.org/markup-compatibility/2006" xmlns:aink="http://schemas.microsoft.com/office/drawing/2016/ink" xmlns:am3d="http://schemas.microsoft.com/office/drawing/2017/model3d" xmlns:o="urn:schemas-microsoft-com:office:office" xmlns:oel="http://schemas.microsoft.com/office/2019/extlst" xmlns:r="http://schemas.openxmlformats.org/officeDocument/2006/relationships" xmlns:m="http://schemas.openxmlformats.org/officeDocument/2006/math" xmlns:v="urn:schemas-microsoft-com:vml" xmlns:wp14="http://schemas.microsoft.com/office/word/2010/wordprocessingDrawing" xmlns:wp="http://schemas.openxmlformats.org/drawingml/2006/wordprocessingDrawing" xmlns:w10="urn:schemas-microsoft-com:office:word" xmlns:w="http://schemas.openxmlformats.org/wordprocessingml/2006/main" xmlns:w14="http://schemas.microsoft.com/office/word/2010/wordml" xmlns:w15="http://schemas.microsoft.com/office/word/2012/wordml" xmlns:w16cex="http://schemas.microsoft.com/office/word/2018/wordml/cex" xmlns:w16cid="http://schemas.microsoft.com/office/word/2016/wordml/cid" xmlns:w16="http://schemas.microsoft.com/office/word/2018/wordml" xmlns:w16du="http://schemas.microsoft.com/office/word/2023/wordml/word16du" xmlns:w16sdtdh="http://schemas.microsoft.com/office/word/2020/wordml/sdtdatahash" xmlns:w16sdtfl="http://schemas.microsoft.com/office/word/2024/wordml/sdtformatlock" xmlns:w16se="http://schemas.microsoft.com/office/word/2015/wordml/symex" xmlns:wpg="http://schemas.microsoft.com/office/word/2010/wordprocessingGroup" xmlns:wpi="http://schemas.microsoft.com/office/word/2010/wordprocessingInk" xmlns:wne="http://schemas.microsoft.com/office/word/2006/wordml" xmlns:wps="http://schemas.microsoft.com/office/word/2010/wordprocessingShape" mc:Ignorable="w14 w15 w16se w16cid w16 w16cex w16sdtdh w16sdtfl w16du wp14">
+  <w:footnote w:type="separator" w:id="-1">
+    <w:p>
+      <w:pPr>
+        <w:spacing w:after="0" w:line="240" w:lineRule="auto"/>
+      </w:pPr>
+      <w:r>
+        <w:separator/>
+      </w:r>
+    </w:p>
+  </w:footnote>
+  <w:footnote w:type="continuationSeparator" w:id="0">
+    <w:p>
+      <w:pPr>
+        <w:spacing w:after="0" w:line="240" w:lineRule="auto"/>
+      </w:pPr>
+      <w:r>
+        <w:continuationSeparator/>
+      </w:r>
+    </w:p>
+  </w:footnote>
+</w:footnotes>
+</file>
+
+<file path=word/header1.xml><?xml version="1.0" encoding="utf-8"?>
+<w:hdr xmlns:wpc="http://schemas.microsoft.com/office/word/2010/wordprocessingCanvas" xmlns:cx="http://schemas.microsoft.com/office/drawing/2014/chartex" xmlns:cx1="http://schemas.microsoft.com/office/drawing/2015/9/8/chartex" xmlns:cx2="http://schemas.microsoft.com/office/drawing/2015/10/21/chartex" xmlns:cx3="http://schemas.microsoft.com/office/drawing/2016/5/9/chartex" xmlns:cx4="http://schemas.microsoft.com/office/drawing/2016/5/10/chartex" xmlns:cx5="http://schemas.microsoft.com/office/drawing/2016/5/11/chartex" xmlns:cx6="http://schemas.microsoft.com/office/drawing/2016/5/12/chartex" xmlns:cx7="http://schemas.microsoft.com/office/drawing/2016/5/13/chartex" xmlns:cx8="http://schemas.microsoft.com/office/drawing/2016/5/14/chartex" xmlns:mc="http://schemas.openxmlformats.org/markup-compatibility/2006" xmlns:aink="http://schemas.microsoft.com/office/drawing/2016/ink" xmlns:am3d="http://schemas.microsoft.com/office/drawing/2017/model3d" xmlns:o="urn:schemas-microsoft-com:office:office" xmlns:oel="http://schemas.microsoft.com/office/2019/extlst" xmlns:r="http://schemas.openxmlformats.org/officeDocument/2006/relationships" xmlns:m="http://schemas.openxmlformats.org/officeDocument/2006/math" xmlns:v="urn:schemas-microsoft-com:vml" xmlns:wp14="http://schemas.microsoft.com/office/word/2010/wordprocessingDrawing" xmlns:wp="http://schemas.openxmlformats.org/drawingml/2006/wordprocessingDrawing" xmlns:w10="urn:schemas-microsoft-com:office:word" xmlns:w="http://schemas.openxmlformats.org/wordprocessingml/2006/main" xmlns:w14="http://schemas.microsoft.com/office/word/2010/wordml" xmlns:w15="http://schemas.microsoft.com/office/word/2012/wordml" xmlns:w16cex="http://schemas.microsoft.com/office/word/2018/wordml/cex" xmlns:w16cid="http://schemas.microsoft.com/office/word/2016/wordml/cid" xmlns:w16="http://schemas.microsoft.com/office/word/2018/wordml" xmlns:w16du="http://schemas.microsoft.com/office/word/2023/wordml/word16du" xmlns:w16sdtdh="http://schemas.microsoft.com/office/word/2020/wordml/sdtdatahash" xmlns:w16sdtfl="http://schemas.microsoft.com/office/word/2024/wordml/sdtformatlock" xmlns:w16se="http://schemas.microsoft.com/office/word/2015/wordml/symex" xmlns:wpg="http://schemas.microsoft.com/office/word/2010/wordprocessingGroup" xmlns:wpi="http://schemas.microsoft.com/office/word/2010/wordprocessingInk" xmlns:wne="http://schemas.microsoft.com/office/word/2006/wordml" xmlns:wps="http://schemas.microsoft.com/office/word/2010/wordprocessingShape" mc:Ignorable="w14 w15 w16se w16cid w16 w16cex w16sdtdh w16sdtfl w16du wp14">
+  <w:p>
+    <w:pPr>
+      <w:pStyle w:val="af0"/>
+    </w:pPr>
+    <w:r>
+      <w:rPr>
+        <w:rFonts w:hint="cs"/>
+        <w:rtl/>
+      </w:rPr>
+      <w:t>אנליזה נומרית</w:t>
+    </w:r>
+    <w:r>
+      <w:rPr>
+        <w:rtl/>
+      </w:rPr>
+      <w:tab/>
+    </w:r>
+    <w:r>
+      <w:rPr>
+        <w:rFonts w:hint="cs"/>
+        <w:rtl/>
+      </w:rPr>
+      <w:t>המחלקה להנדסת מכונות</w:t>
+    </w:r>
+    <w:r>
+      <w:rPr>
+        <w:rtl/>
+      </w:rPr>
+      <w:tab/>
+    </w:r>
+    <w:r>
+      <w:rPr>
+        <w:rFonts w:hint="cs"/>
+        <w:rtl/>
+      </w:rPr>
+      <w:t>בראודה</w:t>
+    </w:r>
+  </w:p>
+</w:hdr>
 </file>
 
 <file path=word/styles.xml><?xml version="1.0" encoding="utf-8"?>
@@ -5783,6 +7279,50 @@
       <w:shd w:val="clear" w:color="auto" w:fill="E1DFDD"/>
     </w:rPr>
   </w:style>
+  <w:style w:type="paragraph" w:styleId="af0">
+    <w:name w:val="header"/>
+    <w:basedOn w:val="a"/>
+    <w:link w:val="af1"/>
+    <w:uiPriority w:val="99"/>
+    <w:unhideWhenUsed/>
+    <w:rsid w:val="00C14165"/>
+    <w:pPr>
+      <w:tabs>
+        <w:tab w:val="center" w:pos="4153"/>
+        <w:tab w:val="right" w:pos="8306"/>
+      </w:tabs>
+      <w:spacing w:after="0" w:line="240" w:lineRule="auto"/>
+    </w:pPr>
+  </w:style>
+  <w:style w:type="character" w:customStyle="1" w:styleId="af1">
+    <w:name w:val="כותרת עליונה תו"/>
+    <w:basedOn w:val="a0"/>
+    <w:link w:val="af0"/>
+    <w:uiPriority w:val="99"/>
+    <w:rsid w:val="00C14165"/>
+  </w:style>
+  <w:style w:type="paragraph" w:styleId="af2">
+    <w:name w:val="footer"/>
+    <w:basedOn w:val="a"/>
+    <w:link w:val="af3"/>
+    <w:uiPriority w:val="99"/>
+    <w:unhideWhenUsed/>
+    <w:rsid w:val="00C14165"/>
+    <w:pPr>
+      <w:tabs>
+        <w:tab w:val="center" w:pos="4153"/>
+        <w:tab w:val="right" w:pos="8306"/>
+      </w:tabs>
+      <w:spacing w:after="0" w:line="240" w:lineRule="auto"/>
+    </w:pPr>
+  </w:style>
+  <w:style w:type="character" w:customStyle="1" w:styleId="af3">
+    <w:name w:val="כותרת תחתונה תו"/>
+    <w:basedOn w:val="a0"/>
+    <w:link w:val="af2"/>
+    <w:uiPriority w:val="99"/>
+    <w:rsid w:val="00C14165"/>
+  </w:style>
 </w:styles>
 </file>
 

</xml_diff>

<commit_message>
one before finake update
</commit_message>
<xml_diff>
--- a/תב 1 אנליזה נומרית.docx
+++ b/תב 1 אנליזה נומרית.docx
@@ -104,8 +104,19 @@
           <w:szCs w:val="24"/>
           <w:rtl/>
         </w:rPr>
-        <w:t>ויקטור צ'רנוב</w:t>
-      </w:r>
+        <w:t xml:space="preserve">ויקטור </w:t>
+      </w:r>
+      <w:proofErr w:type="spellStart"/>
+      <w:r>
+        <w:rPr>
+          <w:rFonts w:hint="cs"/>
+          <w:sz w:val="24"/>
+          <w:szCs w:val="24"/>
+          <w:rtl/>
+        </w:rPr>
+        <w:t>צ'רנוב</w:t>
+      </w:r>
+      <w:proofErr w:type="spellEnd"/>
     </w:p>
     <w:p>
       <w:pPr>
@@ -1774,7 +1785,23 @@
           <w:rFonts w:eastAsiaTheme="minorEastAsia" w:hint="cs"/>
           <w:rtl/>
         </w:rPr>
-        <w:t>הנגזרת בנקודה איקס_אפס היא שיפוע הקו ולכן:</w:t>
+        <w:t xml:space="preserve">הנגזרת בנקודה </w:t>
+      </w:r>
+      <w:proofErr w:type="spellStart"/>
+      <w:r>
+        <w:rPr>
+          <w:rFonts w:eastAsiaTheme="minorEastAsia" w:hint="cs"/>
+          <w:rtl/>
+        </w:rPr>
+        <w:t>איקס_אפס</w:t>
+      </w:r>
+      <w:proofErr w:type="spellEnd"/>
+      <w:r>
+        <w:rPr>
+          <w:rFonts w:eastAsiaTheme="minorEastAsia" w:hint="cs"/>
+          <w:rtl/>
+        </w:rPr>
+        <w:t xml:space="preserve"> היא שיפוע הקו ולכן:</w:t>
       </w:r>
     </w:p>
     <w:p>
@@ -1967,7 +1994,7 @@
     <w:p>
       <w:pPr>
         <w:rPr>
-          <w:rFonts w:eastAsiaTheme="minorEastAsia" w:hint="cs"/>
+          <w:rFonts w:eastAsiaTheme="minorEastAsia"/>
           <w:rtl/>
         </w:rPr>
       </w:pPr>
@@ -3464,7 +3491,7 @@
             <w:rPr>
               <w:rFonts w:ascii="Cambria Math" w:eastAsiaTheme="minorEastAsia" w:hAnsi="Cambria Math"/>
             </w:rPr>
-            <m:t>-</m:t>
+            <m:t>+</m:t>
           </m:r>
           <m:f>
             <m:fPr>
@@ -4068,7 +4095,7 @@
                 <w:rPr>
                   <w:rFonts w:ascii="Cambria Math" w:eastAsiaTheme="minorEastAsia" w:hAnsi="Cambria Math"/>
                 </w:rPr>
-                <m:t>-</m:t>
+                <m:t>+</m:t>
               </m:r>
               <m:f>
                 <m:fPr>
@@ -4668,7 +4695,7 @@
                 <w:rPr>
                   <w:rFonts w:ascii="Cambria Math" w:eastAsiaTheme="minorEastAsia" w:hAnsi="Cambria Math"/>
                 </w:rPr>
-                <m:t>-</m:t>
+                <m:t>+</m:t>
               </m:r>
               <m:f>
                 <m:fPr>
@@ -4818,7 +4845,7 @@
     <w:p>
       <w:pPr>
         <w:rPr>
-          <w:rFonts w:eastAsiaTheme="minorEastAsia" w:hint="cs"/>
+          <w:rFonts w:eastAsiaTheme="minorEastAsia"/>
           <w:i/>
           <w:rtl/>
         </w:rPr>
@@ -5357,13 +5384,7 @@
                 <w:rPr>
                   <w:rFonts w:ascii="Cambria Math" w:eastAsiaTheme="minorEastAsia" w:hAnsi="Cambria Math"/>
                 </w:rPr>
-                <m:t>n</m:t>
-              </m:r>
-              <m:r>
-                <w:rPr>
-                  <w:rFonts w:ascii="Cambria Math" w:eastAsiaTheme="minorEastAsia" w:hAnsi="Cambria Math"/>
-                </w:rPr>
-                <m:t>+1</m:t>
+                <m:t>n+1</m:t>
               </m:r>
             </m:sub>
           </m:sSub>
@@ -5897,13 +5918,7 @@
                         <w:rPr>
                           <w:rFonts w:ascii="Cambria Math" w:eastAsiaTheme="minorEastAsia" w:hAnsi="Cambria Math"/>
                         </w:rPr>
-                        <m:t>n</m:t>
-                      </m:r>
-                      <m:r>
-                        <w:rPr>
-                          <w:rFonts w:ascii="Cambria Math" w:eastAsiaTheme="minorEastAsia" w:hAnsi="Cambria Math"/>
-                        </w:rPr>
-                        <m:t>-1</m:t>
+                        <m:t>n-1</m:t>
                       </m:r>
                     </m:sub>
                   </m:sSub>
@@ -5975,13 +5990,7 @@
                                 <w:rPr>
                                   <w:rFonts w:ascii="Cambria Math" w:eastAsiaTheme="minorEastAsia" w:hAnsi="Cambria Math"/>
                                 </w:rPr>
-                                <m:t>n</m:t>
-                              </m:r>
-                              <m:r>
-                                <w:rPr>
-                                  <w:rFonts w:ascii="Cambria Math" w:eastAsiaTheme="minorEastAsia" w:hAnsi="Cambria Math"/>
-                                </w:rPr>
-                                <m:t>-1</m:t>
+                                <m:t>n-1</m:t>
                               </m:r>
                             </m:sub>
                           </m:sSub>
@@ -6047,13 +6056,7 @@
                                 <w:rPr>
                                   <w:rFonts w:ascii="Cambria Math" w:eastAsiaTheme="minorEastAsia" w:hAnsi="Cambria Math"/>
                                 </w:rPr>
-                                <m:t>n</m:t>
-                              </m:r>
-                              <m:r>
-                                <w:rPr>
-                                  <w:rFonts w:ascii="Cambria Math" w:eastAsiaTheme="minorEastAsia" w:hAnsi="Cambria Math"/>
-                                </w:rPr>
-                                <m:t>-1</m:t>
+                                <m:t>n-1</m:t>
                               </m:r>
                             </m:sub>
                           </m:sSub>
@@ -8053,7 +8056,7 @@
     <w:p>
       <w:pPr>
         <w:rPr>
-          <w:rFonts w:eastAsiaTheme="minorEastAsia" w:hint="cs"/>
+          <w:rFonts w:eastAsiaTheme="minorEastAsia"/>
           <w:i/>
           <w:rtl/>
         </w:rPr>
@@ -8582,13 +8585,7 @@
             <w:rPr>
               <w:rFonts w:ascii="Cambria Math" w:eastAsiaTheme="minorEastAsia" w:hAnsi="Cambria Math"/>
             </w:rPr>
-            <m:t>=</m:t>
-          </m:r>
-          <m:r>
-            <w:rPr>
-              <w:rFonts w:ascii="Cambria Math" w:eastAsiaTheme="minorEastAsia" w:hAnsi="Cambria Math"/>
-            </w:rPr>
-            <m:t>Bi</m:t>
+            <m:t>=Bi</m:t>
           </m:r>
           <m:f>
             <m:fPr>
@@ -9242,13 +9239,7 @@
             <w:rPr>
               <w:rFonts w:ascii="Cambria Math" w:eastAsiaTheme="minorEastAsia" w:hAnsi="Cambria Math"/>
             </w:rPr>
-            <m:t>=&gt;</m:t>
-          </m:r>
-          <m:r>
-            <w:rPr>
-              <w:rFonts w:ascii="Cambria Math" w:eastAsiaTheme="minorEastAsia" w:hAnsi="Cambria Math"/>
-            </w:rPr>
-            <m:t>f</m:t>
+            <m:t>=&gt;f</m:t>
           </m:r>
           <m:d>
             <m:dPr>
@@ -9336,13 +9327,7 @@
             <w:rPr>
               <w:rFonts w:ascii="Cambria Math" w:eastAsiaTheme="minorEastAsia" w:hAnsi="Cambria Math"/>
             </w:rPr>
-            <m:t>&lt;</m:t>
-          </m:r>
-          <m:r>
-            <w:rPr>
-              <w:rFonts w:ascii="Cambria Math" w:eastAsiaTheme="minorEastAsia" w:hAnsi="Cambria Math"/>
-            </w:rPr>
-            <m:t>0</m:t>
+            <m:t>&lt;0</m:t>
           </m:r>
         </m:oMath>
       </m:oMathPara>
@@ -9441,7 +9426,7 @@
     <w:p>
       <w:pPr>
         <w:rPr>
-          <w:rFonts w:eastAsiaTheme="minorEastAsia" w:hint="cs"/>
+          <w:rFonts w:eastAsiaTheme="minorEastAsia"/>
           <w:i/>
         </w:rPr>
       </w:pPr>
@@ -9588,11 +9573,27 @@
           <w:rFonts w:asciiTheme="minorBidi" w:eastAsiaTheme="minorEastAsia" w:hAnsiTheme="minorBidi"/>
           <w:rtl/>
         </w:rPr>
-        <w:t>, ידענו כי שתי השורשים של פונקציית הבסל שיש בידינו הם אי-הרציפויות המקיפות את השורש ה-</w:t>
-      </w:r>
+        <w:t xml:space="preserve">, ידענו כי שתי השורשים של פונקציית </w:t>
+      </w:r>
+      <w:proofErr w:type="spellStart"/>
       <w:r>
         <w:rPr>
           <w:rFonts w:asciiTheme="minorBidi" w:eastAsiaTheme="minorEastAsia" w:hAnsiTheme="minorBidi"/>
+          <w:rtl/>
+        </w:rPr>
+        <w:t>הבסל</w:t>
+      </w:r>
+      <w:proofErr w:type="spellEnd"/>
+      <w:r>
+        <w:rPr>
+          <w:rFonts w:asciiTheme="minorBidi" w:eastAsiaTheme="minorEastAsia" w:hAnsiTheme="minorBidi"/>
+          <w:rtl/>
+        </w:rPr>
+        <w:t xml:space="preserve"> שיש בידינו הם אי-הרציפויות המקיפות את השורש ה-</w:t>
+      </w:r>
+      <w:r>
+        <w:rPr>
+          <w:rFonts w:asciiTheme="minorBidi" w:eastAsiaTheme="minorEastAsia" w:hAnsiTheme="minorBidi"/>
         </w:rPr>
         <w:t>m</w:t>
       </w:r>
@@ -9601,7 +9602,23 @@
           <w:rFonts w:asciiTheme="minorBidi" w:eastAsiaTheme="minorEastAsia" w:hAnsiTheme="minorBidi"/>
           <w:rtl/>
         </w:rPr>
-        <w:t xml:space="preserve"> של הפונקציה הנחקרת, צמצמנו את הטווח באופן מינימלי (השתמשנו בערכי הקצה של מספרי הביוט כדי להחליט מה הערך הקרוב ביותר לאי-הרציפות בו הפונקציה משנה סימן) והתחלנו לחפש את שורש הפונקציה הנחקרת בטווח – מצאנו איקס חדש ע"י מיצוע חשבוני של ערכי האיקס הקיימים (התחלנו בגבולות הטווח וצמצמנו), הצבנו אותו בפונקציה וצמצמנו את הטווח כך שהוא יהיה אחד הגבולות, כאשר ערך הפונקציה בגבול השני הפוך ממנו בסימנו; חזרנו על הפעולות האחרונות עד שקיבלנו איקס שערך הפונקציה הנחקרת בו קרוב כדי אפסילון לאפס. היות ששיטת החצייה מגבילה באופן אינהרנטי פיזור של ניחושים (כל ממוצע חשבוני בין נקודות יניב נקודה ביניהן), השתמשנו בתנאי-עצירה יחיד, והוא קרבה אפסילונית של ערך הפונקציה בנקודה לאפס.</w:t>
+        <w:t xml:space="preserve"> של הפונקציה הנחקרת, צמצמנו את הטווח באופן מינימלי (השתמשנו בערכי הקצה של מספרי הביוט כדי להחליט מה הערך הקרוב ביותר לאי-הרציפות בו הפונקציה משנה סימן) והתחלנו לחפש את שורש הפונקציה הנחקרת בטווח – מצאנו איקס חדש ע"י מיצוע חשבוני של ערכי האיקס הקיימים (התחלנו בגבולות הטווח וצמצמנו), הצבנו אותו בפונקציה וצמצמנו את הטווח כך שהוא יהיה אחד הגבולות, כאשר ערך הפונקציה בגבול השני הפוך ממנו בסימנו; חזרנו על הפעולות האחרונות עד שקיבלנו איקס שערך הפונקציה הנחקרת בו קרוב כדי אפסילון לאפס. היות ששיטת החצייה מגבילה באופן אינהרנטי פיזור של ניחושים (כל ממוצע חשבוני בין נקודות יניב נקודה ביניהן), השתמשנו בתנאי-עצירה יחיד, והוא קרבה </w:t>
+      </w:r>
+      <w:proofErr w:type="spellStart"/>
+      <w:r>
+        <w:rPr>
+          <w:rFonts w:asciiTheme="minorBidi" w:eastAsiaTheme="minorEastAsia" w:hAnsiTheme="minorBidi"/>
+          <w:rtl/>
+        </w:rPr>
+        <w:t>אפסילונית</w:t>
+      </w:r>
+      <w:proofErr w:type="spellEnd"/>
+      <w:r>
+        <w:rPr>
+          <w:rFonts w:asciiTheme="minorBidi" w:eastAsiaTheme="minorEastAsia" w:hAnsiTheme="minorBidi"/>
+          <w:rtl/>
+        </w:rPr>
+        <w:t xml:space="preserve"> של ערך הפונקציה בנקודה לאפס.</w:t>
       </w:r>
     </w:p>
     <w:p>
@@ -9628,11 +9645,27 @@
           <w:rFonts w:asciiTheme="minorBidi" w:eastAsiaTheme="minorEastAsia" w:hAnsiTheme="minorBidi"/>
           <w:rtl/>
         </w:rPr>
-        <w:t xml:space="preserve"> הפעילה שיטה שונה למדי: את הפונקציה המקורית היא המירה לפונקציה עם אותם שורשים אבל בלי אי-רציפויות, ועברה שיטתית על כל האיקסים (בצעדים של פאי חלקי 20) כשהיא מזהה כל שינוי סימן בערך הפונקציה בנקודה. כל שינוי סימן כזה הפעיל פונקציה של שיטת המיתר – שני האיקסים שהיו מעורבים בהחלפת הסימן (לפני ואחרי השורש, בעצם) משמשים כנקודות העוגן, ומיתר מועבר ביניהם, ושומרים את השורש של אותו המיתר כניחוש הראשון של שיטת ניוטון-רפסון (בהתחשב בגודל הצעד ובכך שערך הפונקציה משנה סימן ביניהן, הניחוש הראשוני תמיד יתקבל בין הנקודות). בשיטת ניוטון-רפסון, משתמשים בנגזרת הפונקציה בנקודה כדי לקבל משיק, ומשתמשים בשורש המשיק בתור האיקס הבא. בשלב זה הפונקציה של ה-</w:t>
-      </w:r>
+        <w:t xml:space="preserve"> הפעילה שיטה שונה למדי: את הפונקציה המקורית היא המירה לפונקציה עם אותם שורשים אבל בלי אי-</w:t>
+      </w:r>
+      <w:proofErr w:type="spellStart"/>
       <w:r>
         <w:rPr>
           <w:rFonts w:asciiTheme="minorBidi" w:eastAsiaTheme="minorEastAsia" w:hAnsiTheme="minorBidi"/>
+          <w:rtl/>
+        </w:rPr>
+        <w:t>רציפויות</w:t>
+      </w:r>
+      <w:proofErr w:type="spellEnd"/>
+      <w:r>
+        <w:rPr>
+          <w:rFonts w:asciiTheme="minorBidi" w:eastAsiaTheme="minorEastAsia" w:hAnsiTheme="minorBidi"/>
+          <w:rtl/>
+        </w:rPr>
+        <w:t>, ועברה שיטתית על כל האיקסים (בצעדים של פאי חלקי 20) כשהיא מזהה כל שינוי סימן בערך הפונקציה בנקודה. כל שינוי סימן כזה הפעיל פונקציה של שיטת המיתר – שני האיקסים שהיו מעורבים בהחלפת הסימן (לפני ואחרי השורש, בעצם) משמשים כנקודות העוגן, ומיתר מועבר ביניהם, ושומרים את השורש של אותו המיתר כניחוש הראשון של שיטת ניוטון-רפסון (בהתחשב בגודל הצעד ובכך שערך הפונקציה משנה סימן ביניהן, הניחוש הראשוני תמיד יתקבל בין הנקודות). בשיטת ניוטון-רפסון, משתמשים בנגזרת הפונקציה בנקודה כדי לקבל משיק, ומשתמשים בשורש המשיק בתור האיקס הבא. בשלב זה הפונקציה של ה-</w:t>
+      </w:r>
+      <w:r>
+        <w:rPr>
+          <w:rFonts w:asciiTheme="minorBidi" w:eastAsiaTheme="minorEastAsia" w:hAnsiTheme="minorBidi"/>
         </w:rPr>
         <w:t>AI</w:t>
       </w:r>
@@ -9641,7 +9674,23 @@
           <w:rFonts w:asciiTheme="minorBidi" w:eastAsiaTheme="minorEastAsia" w:hAnsiTheme="minorBidi"/>
           <w:rtl/>
         </w:rPr>
-        <w:t xml:space="preserve"> משתמשת בגידור כדי למנוע מהניחוש הבא לצאת מהטווח המקורי (של פאי חלקי 20), ובוחנת כל ערך פונקציה בנקודה איקס חדשה לקרבה מספקת לאפס. במידה והניחוש הבא של ניוטון-רפסון חורג מהטווח או שערך הנגזרת קטן מדי (ולכן הניחוש הבא רחוק מדי), הפונקציה זורקת שגיאה ועוברת להשתמש בשיטת החציה ברציונאל דומה לזה של הפונקציה שלנו</w:t>
+        <w:t xml:space="preserve"> משתמשת בגידור כדי למנוע מהניחוש הבא לצאת מהטווח המקורי (של פאי חלקי 20), ובוחנת כל ערך פונקציה בנקודה איקס חדשה לקרבה מספקת לאפס. במידה והניחוש הבא של ניוטון-רפסון חורג מהטווח או שערך הנגזרת קטן מדי (ולכן הניחוש הבא רחוק מדי), הפונקציה זורקת שגיאה ועוברת להשתמש בשיטת החציה </w:t>
+      </w:r>
+      <w:proofErr w:type="spellStart"/>
+      <w:r>
+        <w:rPr>
+          <w:rFonts w:asciiTheme="minorBidi" w:eastAsiaTheme="minorEastAsia" w:hAnsiTheme="minorBidi"/>
+          <w:rtl/>
+        </w:rPr>
+        <w:t>ברציונאל</w:t>
+      </w:r>
+      <w:proofErr w:type="spellEnd"/>
+      <w:r>
+        <w:rPr>
+          <w:rFonts w:asciiTheme="minorBidi" w:eastAsiaTheme="minorEastAsia" w:hAnsiTheme="minorBidi"/>
+          <w:rtl/>
+        </w:rPr>
+        <w:t xml:space="preserve"> דומה לזה של הפונקציה שלנו</w:t>
       </w:r>
       <w:r>
         <w:rPr>
@@ -10086,7 +10135,7 @@
     <w:p>
       <w:pPr>
         <w:rPr>
-          <w:rFonts w:eastAsiaTheme="minorEastAsia" w:hint="cs"/>
+          <w:rFonts w:eastAsiaTheme="minorEastAsia"/>
           <w:rtl/>
         </w:rPr>
       </w:pPr>
@@ -12314,8 +12363,7 @@
     <w:p>
       <w:pPr>
         <w:rPr>
-          <w:rFonts w:eastAsiaTheme="minorEastAsia"/>
-          <w:rtl/>
+          <w:rFonts w:eastAsiaTheme="minorEastAsia" w:cs="Arial"/>
         </w:rPr>
       </w:pPr>
       <w:r>
@@ -12323,7 +12371,358 @@
           <w:rFonts w:eastAsiaTheme="minorEastAsia" w:cs="Arial"/>
           <w:rtl/>
         </w:rPr>
-        <w:t>אחת המסקנות הכי חשובות שהסקנו היא שחייבים לדעת אך הגרף נראה, כדי שנוכל לדעת איך לחקור אותו ואזו דרך היא אכי נוחה לחקור אותו בה.</w:t>
+        <w:t xml:space="preserve">אחת המסקנות הכי חשובות שהסקנו היא שחייבים לדעת אך הגרף נראה, כדי שנוכל לדעת איך לחקור אותו </w:t>
+      </w:r>
+      <w:proofErr w:type="spellStart"/>
+      <w:r>
+        <w:rPr>
+          <w:rFonts w:eastAsiaTheme="minorEastAsia" w:cs="Arial"/>
+          <w:rtl/>
+        </w:rPr>
+        <w:t>ואזו</w:t>
+      </w:r>
+      <w:proofErr w:type="spellEnd"/>
+      <w:r>
+        <w:rPr>
+          <w:rFonts w:eastAsiaTheme="minorEastAsia" w:cs="Arial"/>
+          <w:rtl/>
+        </w:rPr>
+        <w:t xml:space="preserve"> דרך היא </w:t>
+      </w:r>
+      <w:proofErr w:type="spellStart"/>
+      <w:r>
+        <w:rPr>
+          <w:rFonts w:eastAsiaTheme="minorEastAsia" w:cs="Arial"/>
+          <w:rtl/>
+        </w:rPr>
+        <w:t>אכי</w:t>
+      </w:r>
+      <w:proofErr w:type="spellEnd"/>
+      <w:r>
+        <w:rPr>
+          <w:rFonts w:eastAsiaTheme="minorEastAsia" w:cs="Arial"/>
+          <w:rtl/>
+        </w:rPr>
+        <w:t xml:space="preserve"> נוחה לחקור אותו בה.</w:t>
+      </w:r>
+    </w:p>
+    <w:p>
+      <w:pPr>
+        <w:rPr>
+          <w:rFonts w:eastAsiaTheme="minorEastAsia" w:hint="cs"/>
+          <w:i/>
+          <w:iCs/>
+          <w:rtl/>
+        </w:rPr>
+      </w:pPr>
+      <w:r>
+        <w:rPr>
+          <w:rFonts w:eastAsiaTheme="minorEastAsia" w:cs="Arial" w:hint="cs"/>
+          <w:i/>
+          <w:iCs/>
+          <w:rtl/>
+        </w:rPr>
+        <w:t>למרות הניסיון המוקדם שלנו להשתמש בשלושת השיטות, ש</w:t>
+      </w:r>
+      <w:r>
+        <w:rPr>
+          <w:rFonts w:eastAsiaTheme="minorEastAsia" w:cs="Arial" w:hint="cs"/>
+          <w:i/>
+          <w:iCs/>
+          <w:rtl/>
+        </w:rPr>
+        <w:t>נ</w:t>
+      </w:r>
+      <w:r>
+        <w:rPr>
+          <w:rFonts w:eastAsiaTheme="minorEastAsia" w:cs="Arial" w:hint="cs"/>
+          <w:i/>
+          <w:iCs/>
+          <w:rtl/>
+        </w:rPr>
+        <w:t xml:space="preserve">י פקטורים הטו את הכף לטובתה של </w:t>
+      </w:r>
+      <w:r>
+        <w:rPr>
+          <w:rFonts w:eastAsiaTheme="minorEastAsia" w:cs="Arial" w:hint="cs"/>
+          <w:i/>
+          <w:iCs/>
+          <w:rtl/>
+        </w:rPr>
+        <w:t>שיטת-החצייה: דרישת הסף של התוכנה הייתה ספירה מדויקת של המספר השורשים הקטן מזה שאנו מחפשים, ו</w:t>
+      </w:r>
+      <w:r>
+        <w:rPr>
+          <w:rFonts w:eastAsiaTheme="minorEastAsia" w:cs="Arial" w:hint="cs"/>
+          <w:i/>
+          <w:iCs/>
+          <w:rtl/>
+        </w:rPr>
+        <w:t>דבר זה דורש שליטה מהודקת יותר באיקס ומכאן שהדבר יעלה בזמן-ריצה במידה וננסה להשתמש בשיטה בה השליטה באיקס לא אינהרנטית</w:t>
+      </w:r>
+      <w:r>
+        <w:rPr>
+          <w:rFonts w:eastAsiaTheme="minorEastAsia" w:cs="Arial" w:hint="cs"/>
+          <w:i/>
+          <w:iCs/>
+          <w:rtl/>
+        </w:rPr>
+        <w:t xml:space="preserve">; הפקטור השני </w:t>
+      </w:r>
+      <w:r>
+        <w:rPr>
+          <w:rFonts w:eastAsiaTheme="minorEastAsia" w:cs="Arial" w:hint="cs"/>
+          <w:i/>
+          <w:iCs/>
+          <w:rtl/>
+        </w:rPr>
+        <w:t>הוא ש</w:t>
+      </w:r>
+      <w:r>
+        <w:rPr>
+          <w:rFonts w:eastAsiaTheme="minorEastAsia" w:cs="Arial" w:hint="cs"/>
+          <w:i/>
+          <w:iCs/>
+          <w:rtl/>
+        </w:rPr>
+        <w:t xml:space="preserve">שתי השיטות המבוססות על שיפועי-מיתרים רגישות ל"מישורים" </w:t>
+      </w:r>
+      <w:r>
+        <w:rPr>
+          <w:rFonts w:eastAsiaTheme="minorEastAsia" w:cs="Arial"/>
+          <w:i/>
+          <w:iCs/>
+          <w:rtl/>
+        </w:rPr>
+        <w:t>–</w:t>
+      </w:r>
+      <w:r>
+        <w:rPr>
+          <w:rFonts w:eastAsiaTheme="minorEastAsia" w:cs="Arial" w:hint="cs"/>
+          <w:i/>
+          <w:iCs/>
+          <w:rtl/>
+        </w:rPr>
+        <w:t xml:space="preserve"> טווח איקסים בו ה</w:t>
+      </w:r>
+      <w:r>
+        <w:rPr>
+          <w:rFonts w:eastAsiaTheme="minorEastAsia" w:cs="Arial" w:hint="cs"/>
+          <w:i/>
+          <w:iCs/>
+          <w:rtl/>
+        </w:rPr>
+        <w:t xml:space="preserve">שיפוע מינימלי, ולכן כל שימוש בשיטת ניוטון-רפסון לדוגמא יגרור הפרשים מאד גדולים בין </w:t>
+      </w:r>
+      <w:r>
+        <w:rPr>
+          <w:rFonts w:eastAsiaTheme="minorEastAsia" w:cs="Arial" w:hint="cs"/>
+          <w:i/>
+          <w:iCs/>
+          <w:rtl/>
+        </w:rPr>
+        <w:t>האיקס הראשוני לחדש (מה שהתבטא במהלך הניסיונות המוקדמים שלנו באיקסים שליליים וגדולים בשניים-שלושה סדרי-גודל מהרצוי</w:t>
+      </w:r>
+      <w:r>
+        <w:rPr>
+          <w:rFonts w:eastAsiaTheme="minorEastAsia" w:cs="Arial" w:hint="cs"/>
+          <w:i/>
+          <w:iCs/>
+          <w:rtl/>
+        </w:rPr>
+        <w:t xml:space="preserve">) או ידרוש שימוש במגבילים חזקים שיסכלו כל תקווה להאיץ את תהליך ההכנסות של </w:t>
+      </w:r>
+      <w:r>
+        <w:rPr>
+          <w:rFonts w:eastAsiaTheme="minorEastAsia" w:cs="Arial" w:hint="cs"/>
+          <w:i/>
+          <w:iCs/>
+          <w:rtl/>
+        </w:rPr>
+        <w:t>הפונקציה ביחס לשימוש פשטני בהרבה שיטת החצייה.</w:t>
+      </w:r>
+      <w:r>
+        <w:rPr>
+          <w:rFonts w:eastAsiaTheme="minorEastAsia" w:cs="Arial"/>
+          <w:i/>
+          <w:iCs/>
+          <w:rtl/>
+        </w:rPr>
+        <w:br/>
+      </w:r>
+      <w:r>
+        <w:rPr>
+          <w:rFonts w:eastAsiaTheme="minorEastAsia" w:cs="Arial" w:hint="cs"/>
+          <w:i/>
+          <w:iCs/>
+          <w:rtl/>
+        </w:rPr>
+        <w:lastRenderedPageBreak/>
+        <w:t>למרות שנראה שהקוד יעיל מספיק כשהוא מנצח את</w:t>
+      </w:r>
+      <w:r>
+        <w:rPr>
+          <w:rFonts w:eastAsiaTheme="minorEastAsia" w:cs="Arial" w:hint="cs"/>
+          <w:i/>
+          <w:iCs/>
+          <w:rtl/>
+        </w:rPr>
+        <w:t xml:space="preserve"> ה-</w:t>
+      </w:r>
+      <w:r>
+        <w:rPr>
+          <w:rFonts w:eastAsiaTheme="minorEastAsia" w:cs="Arial"/>
+          <w:i/>
+          <w:iCs/>
+        </w:rPr>
+        <w:t>AI</w:t>
+      </w:r>
+      <w:r>
+        <w:rPr>
+          <w:rFonts w:eastAsiaTheme="minorEastAsia" w:cs="Arial" w:hint="cs"/>
+          <w:i/>
+          <w:iCs/>
+          <w:rtl/>
+        </w:rPr>
+        <w:t>,</w:t>
+      </w:r>
+      <w:r>
+        <w:rPr>
+          <w:rFonts w:eastAsiaTheme="minorEastAsia" w:cs="Arial" w:hint="cs"/>
+          <w:i/>
+          <w:iCs/>
+          <w:rtl/>
+        </w:rPr>
+        <w:t xml:space="preserve"> </w:t>
+      </w:r>
+      <w:r>
+        <w:rPr>
+          <w:rFonts w:eastAsiaTheme="minorEastAsia" w:cs="Arial" w:hint="cs"/>
+          <w:i/>
+          <w:iCs/>
+          <w:rtl/>
+        </w:rPr>
+        <w:t>סביר ש</w:t>
+      </w:r>
+      <w:r>
+        <w:rPr>
+          <w:rFonts w:eastAsiaTheme="minorEastAsia" w:cs="Arial" w:hint="cs"/>
+          <w:i/>
+          <w:iCs/>
+          <w:rtl/>
+        </w:rPr>
+        <w:t>ניתן לשפר את יעילות הקוד עם שליטה מהודקת יותר בפרמטרים</w:t>
+      </w:r>
+      <w:r>
+        <w:rPr>
+          <w:rFonts w:eastAsiaTheme="minorEastAsia" w:cs="Arial" w:hint="cs"/>
+          <w:i/>
+          <w:iCs/>
+          <w:rtl/>
+        </w:rPr>
+        <w:t xml:space="preserve"> (גודל צעד מדויק יותר), לעשות אותו </w:t>
+      </w:r>
+      <w:proofErr w:type="spellStart"/>
+      <w:r>
+        <w:rPr>
+          <w:rFonts w:eastAsiaTheme="minorEastAsia" w:cs="Arial" w:hint="cs"/>
+          <w:i/>
+          <w:iCs/>
+          <w:rtl/>
+        </w:rPr>
+        <w:t>רובוסטי</w:t>
+      </w:r>
+      <w:proofErr w:type="spellEnd"/>
+      <w:r>
+        <w:rPr>
+          <w:rFonts w:eastAsiaTheme="minorEastAsia" w:cs="Arial" w:hint="cs"/>
+          <w:i/>
+          <w:iCs/>
+          <w:rtl/>
+        </w:rPr>
+        <w:t xml:space="preserve"> יותר</w:t>
+      </w:r>
+      <w:r>
+        <w:rPr>
+          <w:rFonts w:eastAsiaTheme="minorEastAsia" w:cs="Arial" w:hint="cs"/>
+          <w:i/>
+          <w:iCs/>
+          <w:rtl/>
+        </w:rPr>
+        <w:t xml:space="preserve"> עם יותר מבחני-כשל ופעולה בהתאם במקום כישלון</w:t>
+      </w:r>
+      <w:r>
+        <w:rPr>
+          <w:rFonts w:eastAsiaTheme="minorEastAsia" w:cs="Arial" w:hint="cs"/>
+          <w:i/>
+          <w:iCs/>
+          <w:rtl/>
+        </w:rPr>
+        <w:t xml:space="preserve"> </w:t>
+      </w:r>
+      <w:r>
+        <w:rPr>
+          <w:rFonts w:eastAsiaTheme="minorEastAsia" w:cs="Arial" w:hint="cs"/>
+          <w:i/>
+          <w:iCs/>
+          <w:rtl/>
+        </w:rPr>
+        <w:t>שנזרק למשתמש ול</w:t>
+      </w:r>
+      <w:r>
+        <w:rPr>
+          <w:rFonts w:eastAsiaTheme="minorEastAsia" w:cs="Arial" w:hint="cs"/>
+          <w:i/>
+          <w:iCs/>
+          <w:rtl/>
+        </w:rPr>
+        <w:t xml:space="preserve">הבין את המתמטיקה של הפונקציה טוב יותר כדי להיות ודאיים בנוגע </w:t>
+      </w:r>
+      <w:proofErr w:type="spellStart"/>
+      <w:r>
+        <w:rPr>
+          <w:rFonts w:eastAsiaTheme="minorEastAsia" w:cs="Arial" w:hint="cs"/>
+          <w:i/>
+          <w:iCs/>
+          <w:rtl/>
+        </w:rPr>
+        <w:t>לאוסילציות</w:t>
+      </w:r>
+      <w:proofErr w:type="spellEnd"/>
+      <w:r>
+        <w:rPr>
+          <w:rFonts w:eastAsiaTheme="minorEastAsia" w:cs="Arial" w:hint="cs"/>
+          <w:i/>
+          <w:iCs/>
+          <w:rtl/>
+        </w:rPr>
+        <w:t>. כמו כן, סביר שניתן לשפר את הקוד של ה-</w:t>
+      </w:r>
+      <w:r>
+        <w:rPr>
+          <w:rFonts w:eastAsiaTheme="minorEastAsia" w:cs="Arial"/>
+          <w:i/>
+          <w:iCs/>
+        </w:rPr>
+        <w:t>AI</w:t>
+      </w:r>
+      <w:r>
+        <w:rPr>
+          <w:rFonts w:eastAsiaTheme="minorEastAsia" w:cs="Arial" w:hint="cs"/>
+          <w:i/>
+          <w:iCs/>
+          <w:rtl/>
+        </w:rPr>
+        <w:t xml:space="preserve"> מעבר למה שעשינו</w:t>
+      </w:r>
+      <w:r>
+        <w:rPr>
+          <w:rFonts w:eastAsiaTheme="minorEastAsia" w:cs="Arial" w:hint="cs"/>
+          <w:i/>
+          <w:iCs/>
+          <w:rtl/>
+        </w:rPr>
+        <w:t>, ולהתאים אותו הרבה יותר לשורשים גדולים מ-1, השורש היחידי בו הוא באמת מהיר.</w:t>
       </w:r>
     </w:p>
     <w:p>
@@ -12526,7 +12925,6 @@
           <w:rFonts w:eastAsiaTheme="minorEastAsia" w:hint="cs"/>
           <w:rtl/>
         </w:rPr>
-        <w:lastRenderedPageBreak/>
         <w:t xml:space="preserve">ביצועי הריצה של </w:t>
       </w:r>
       <w:r>
@@ -12736,7 +13134,25 @@
           <w:i/>
           <w:rtl/>
         </w:rPr>
-        <w:t xml:space="preserve"> קובץ הפרויקט, מקבל מספר ביוט ומספר טבעי </w:t>
+        <w:t xml:space="preserve"> קובץ הפרויקט, מקבל מספר </w:t>
+      </w:r>
+      <w:proofErr w:type="spellStart"/>
+      <w:r>
+        <w:rPr>
+          <w:rFonts w:eastAsiaTheme="minorEastAsia" w:hint="cs"/>
+          <w:i/>
+          <w:rtl/>
+        </w:rPr>
+        <w:t>ביוט</w:t>
+      </w:r>
+      <w:proofErr w:type="spellEnd"/>
+      <w:r>
+        <w:rPr>
+          <w:rFonts w:eastAsiaTheme="minorEastAsia" w:hint="cs"/>
+          <w:i/>
+          <w:rtl/>
+        </w:rPr>
+        <w:t xml:space="preserve"> ומספר טבעי </w:t>
       </w:r>
       <w:r>
         <w:rPr>
@@ -12777,6 +13193,7 @@
           <w:rtl/>
         </w:rPr>
       </w:pPr>
+      <w:proofErr w:type="spellStart"/>
       <w:r>
         <w:rPr>
           <w:rFonts w:eastAsiaTheme="minorEastAsia"/>
@@ -12784,6 +13201,7 @@
         </w:rPr>
         <w:t>f.m</w:t>
       </w:r>
+      <w:proofErr w:type="spellEnd"/>
       <w:r>
         <w:rPr>
           <w:rFonts w:eastAsiaTheme="minorEastAsia" w:hint="cs"/>
@@ -12806,7 +13224,25 @@
           <w:i/>
           <w:rtl/>
         </w:rPr>
-        <w:t xml:space="preserve"> יישום הפונקציה בתוכנה. מסוגלת לקבל וקטורים, לטובת בדיקות במהלך העבודה. מקבל מספר ביוט ואקס, ומחזירה את ערך הפונקציה בנקודה.</w:t>
+        <w:t xml:space="preserve"> יישום הפונקציה בתוכנה. מסוגלת לקבל וקטורים, לטובת בדיקות במהלך העבודה. מקבל מספר </w:t>
+      </w:r>
+      <w:proofErr w:type="spellStart"/>
+      <w:r>
+        <w:rPr>
+          <w:rFonts w:eastAsiaTheme="minorEastAsia" w:hint="cs"/>
+          <w:i/>
+          <w:rtl/>
+        </w:rPr>
+        <w:t>ביוט</w:t>
+      </w:r>
+      <w:proofErr w:type="spellEnd"/>
+      <w:r>
+        <w:rPr>
+          <w:rFonts w:eastAsiaTheme="minorEastAsia" w:hint="cs"/>
+          <w:i/>
+          <w:rtl/>
+        </w:rPr>
+        <w:t xml:space="preserve"> ואקס, ומחזירה את ערך הפונקציה בנקודה.</w:t>
       </w:r>
     </w:p>
     <w:p>
@@ -12817,6 +13253,7 @@
           <w:rtl/>
         </w:rPr>
       </w:pPr>
+      <w:proofErr w:type="spellStart"/>
       <w:r>
         <w:rPr>
           <w:rFonts w:eastAsiaTheme="minorEastAsia"/>
@@ -12824,6 +13261,7 @@
         </w:rPr>
         <w:t>Discont_finder.m</w:t>
       </w:r>
+      <w:proofErr w:type="spellEnd"/>
       <w:r>
         <w:rPr>
           <w:rFonts w:eastAsiaTheme="minorEastAsia" w:hint="cs"/>
@@ -13010,6 +13448,7 @@
           <w:rtl/>
         </w:rPr>
       </w:pPr>
+      <w:proofErr w:type="spellStart"/>
       <w:r>
         <w:rPr>
           <w:rFonts w:eastAsiaTheme="minorEastAsia"/>
@@ -13024,6 +13463,7 @@
         </w:rPr>
         <w:t>.m</w:t>
       </w:r>
+      <w:proofErr w:type="spellEnd"/>
       <w:r>
         <w:rPr>
           <w:rFonts w:eastAsiaTheme="minorEastAsia" w:hint="cs"/>
@@ -13046,7 +13486,25 @@
           <w:i/>
           <w:rtl/>
         </w:rPr>
-        <w:t xml:space="preserve"> פונקציה המיישמת את שיטת-החציה למציאת שורשי-הפונקציה הנחקרת, ומחזירה נקודה הקרובה כדי דלתא של אפסילון לשורש הפונקציה הנחקרת. מקבלת שני ניחושים ראשוניים, מספר ביוט ואפסילון.</w:t>
+        <w:t xml:space="preserve"> פונקציה המיישמת את שיטת-החציה למציאת שורשי-הפונקציה הנחקרת, ומחזירה נקודה הקרובה כדי דלתא של אפסילון לשורש הפונקציה הנחקרת. מקבלת שני ניחושים ראשוניים, מספר </w:t>
+      </w:r>
+      <w:proofErr w:type="spellStart"/>
+      <w:r>
+        <w:rPr>
+          <w:rFonts w:eastAsiaTheme="minorEastAsia" w:hint="cs"/>
+          <w:i/>
+          <w:rtl/>
+        </w:rPr>
+        <w:t>ביוט</w:t>
+      </w:r>
+      <w:proofErr w:type="spellEnd"/>
+      <w:r>
+        <w:rPr>
+          <w:rFonts w:eastAsiaTheme="minorEastAsia" w:hint="cs"/>
+          <w:i/>
+          <w:rtl/>
+        </w:rPr>
+        <w:t xml:space="preserve"> ואפסילון.</w:t>
       </w:r>
     </w:p>
     <w:p>
@@ -13057,6 +13515,7 @@
           <w:rtl/>
         </w:rPr>
       </w:pPr>
+      <w:proofErr w:type="spellStart"/>
       <w:r>
         <w:rPr>
           <w:rFonts w:eastAsiaTheme="minorEastAsia"/>
@@ -13071,6 +13530,7 @@
         </w:rPr>
         <w:t>.m</w:t>
       </w:r>
+      <w:proofErr w:type="spellEnd"/>
       <w:r>
         <w:rPr>
           <w:rFonts w:eastAsiaTheme="minorEastAsia" w:hint="cs"/>
@@ -13093,7 +13553,25 @@
           <w:i/>
           <w:rtl/>
         </w:rPr>
-        <w:t xml:space="preserve"> סקריפט פשוט לבדיקת מהירות הפונקציה הראשית, מייצר שני וקטורים בגודל 1000 של מספרים רנדומליים היכולים לשמש כפרמטרים של הפונקציה הראשית, ואז מזינים אותם לפונקציה כך שתרוץ 1000 פעמים על מספרי ביוט רנדומליים ותחפש עד השורש ה-10000 של הפונקציה הנחקרת. תוצאות 5 הרצות שונות של הסקריפט מופיעות בקובץ </w:t>
+        <w:t xml:space="preserve"> סקריפט פשוט לבדיקת מהירות הפונקציה הראשית, מייצר שני וקטורים בגודל 1000 של מספרים רנדומליים היכולים לשמש כפרמטרים של הפונקציה הראשית, ואז מזינים אותם לפונקציה כך שתרוץ 1000 פעמים על מספרי </w:t>
+      </w:r>
+      <w:proofErr w:type="spellStart"/>
+      <w:r>
+        <w:rPr>
+          <w:rFonts w:eastAsiaTheme="minorEastAsia" w:hint="cs"/>
+          <w:i/>
+          <w:rtl/>
+        </w:rPr>
+        <w:t>ביוט</w:t>
+      </w:r>
+      <w:proofErr w:type="spellEnd"/>
+      <w:r>
+        <w:rPr>
+          <w:rFonts w:eastAsiaTheme="minorEastAsia" w:hint="cs"/>
+          <w:i/>
+          <w:rtl/>
+        </w:rPr>
+        <w:t xml:space="preserve"> רנדומליים ותחפש עד השורש ה-10000 של הפונקציה הנחקרת. תוצאות 5 הרצות שונות של הסקריפט מופיעות בקובץ </w:t>
       </w:r>
       <w:r>
         <w:rPr>
@@ -13118,6 +13596,7 @@
           <w:i/>
         </w:rPr>
       </w:pPr>
+      <w:proofErr w:type="spellStart"/>
       <w:r>
         <w:rPr>
           <w:rFonts w:eastAsiaTheme="minorEastAsia"/>
@@ -13125,6 +13604,7 @@
         </w:rPr>
         <w:t>AI_testing_script.m</w:t>
       </w:r>
+      <w:proofErr w:type="spellEnd"/>
       <w:r>
         <w:rPr>
           <w:rFonts w:eastAsiaTheme="minorEastAsia" w:hint="cs"/>
@@ -13133,6 +13613,7 @@
         </w:rPr>
         <w:t xml:space="preserve"> </w:t>
       </w:r>
+      <w:proofErr w:type="gramStart"/>
       <w:r>
         <w:rPr>
           <w:rFonts w:eastAsiaTheme="minorEastAsia"/>
@@ -13147,7 +13628,34 @@
           <w:i/>
           <w:rtl/>
         </w:rPr>
-        <w:t xml:space="preserve">  נועד לבדיקת התוכנה באופן עקבי עם הבדיקות של פונקצית ה-</w:t>
+        <w:t xml:space="preserve">  נועד</w:t>
+      </w:r>
+      <w:proofErr w:type="gramEnd"/>
+      <w:r>
+        <w:rPr>
+          <w:rFonts w:eastAsiaTheme="minorEastAsia" w:hint="cs"/>
+          <w:i/>
+          <w:rtl/>
+        </w:rPr>
+        <w:t xml:space="preserve"> לבדיקת התוכנה באופן עקבי עם הבדיקות של </w:t>
+      </w:r>
+      <w:proofErr w:type="spellStart"/>
+      <w:r>
+        <w:rPr>
+          <w:rFonts w:eastAsiaTheme="minorEastAsia" w:hint="cs"/>
+          <w:i/>
+          <w:rtl/>
+        </w:rPr>
+        <w:t>פונקצית</w:t>
+      </w:r>
+      <w:proofErr w:type="spellEnd"/>
+      <w:r>
+        <w:rPr>
+          <w:rFonts w:eastAsiaTheme="minorEastAsia" w:hint="cs"/>
+          <w:i/>
+          <w:rtl/>
+        </w:rPr>
+        <w:t xml:space="preserve"> ה-</w:t>
       </w:r>
       <w:r>
         <w:rPr>
@@ -13178,7 +13686,25 @@
           <w:i/>
           <w:rtl/>
         </w:rPr>
-        <w:t xml:space="preserve"> מריץ בדיקות עם מספרי ביוט ומוני</w:t>
+        <w:t xml:space="preserve"> מריץ בדיקות עם מספרי </w:t>
+      </w:r>
+      <w:proofErr w:type="spellStart"/>
+      <w:r>
+        <w:rPr>
+          <w:rFonts w:eastAsiaTheme="minorEastAsia" w:hint="cs"/>
+          <w:i/>
+          <w:rtl/>
+        </w:rPr>
+        <w:t>ביוט</w:t>
+      </w:r>
+      <w:proofErr w:type="spellEnd"/>
+      <w:r>
+        <w:rPr>
+          <w:rFonts w:eastAsiaTheme="minorEastAsia" w:hint="cs"/>
+          <w:i/>
+          <w:rtl/>
+        </w:rPr>
+        <w:t xml:space="preserve"> ומוני</w:t>
       </w:r>
       <w:r>
         <w:rPr>
@@ -13235,10 +13761,11 @@
     <w:p>
       <w:pPr>
         <w:rPr>
-          <w:rFonts w:eastAsiaTheme="minorEastAsia" w:hint="cs"/>
+          <w:rFonts w:eastAsiaTheme="minorEastAsia"/>
           <w:i/>
         </w:rPr>
       </w:pPr>
+      <w:proofErr w:type="spellStart"/>
       <w:r>
         <w:rPr>
           <w:rFonts w:eastAsiaTheme="minorEastAsia"/>
@@ -13246,6 +13773,7 @@
         </w:rPr>
         <w:t>SolveBesselAI</w:t>
       </w:r>
+      <w:proofErr w:type="spellEnd"/>
       <w:r>
         <w:rPr>
           <w:rFonts w:eastAsiaTheme="minorEastAsia" w:hint="cs"/>
@@ -13268,7 +13796,25 @@
           <w:i/>
           <w:rtl/>
         </w:rPr>
-        <w:t xml:space="preserve"> הפונקציה העיקרית, ותחת קובץ זה יש את שאר הפונקציות המשמשות את הפונקציה העיקרית (מלבד אחת). הפונקציה מקבלת מספר ביוט ומספר מונה </w:t>
+        <w:t xml:space="preserve"> הפונקציה העיקרית, ותחת קובץ זה יש את שאר הפונקציות המשמשות את הפונקציה העיקרית (מלבד אחת). הפונקציה מקבלת מספר </w:t>
+      </w:r>
+      <w:proofErr w:type="spellStart"/>
+      <w:r>
+        <w:rPr>
+          <w:rFonts w:eastAsiaTheme="minorEastAsia" w:hint="cs"/>
+          <w:i/>
+          <w:rtl/>
+        </w:rPr>
+        <w:t>ביוט</w:t>
+      </w:r>
+      <w:proofErr w:type="spellEnd"/>
+      <w:r>
+        <w:rPr>
+          <w:rFonts w:eastAsiaTheme="minorEastAsia" w:hint="cs"/>
+          <w:i/>
+          <w:rtl/>
+        </w:rPr>
+        <w:t xml:space="preserve"> ומספר מונה </w:t>
       </w:r>
       <w:r>
         <w:rPr>
@@ -13324,6 +13870,7 @@
           <w:rtl/>
         </w:rPr>
       </w:pPr>
+      <w:proofErr w:type="spellStart"/>
       <w:r>
         <w:rPr>
           <w:rFonts w:eastAsiaTheme="minorEastAsia"/>
@@ -13331,6 +13878,7 @@
         </w:rPr>
         <w:t>bessel_func_product</w:t>
       </w:r>
+      <w:proofErr w:type="spellEnd"/>
       <w:r>
         <w:rPr>
           <w:rFonts w:eastAsiaTheme="minorEastAsia" w:hint="cs"/>
@@ -13353,24 +13901,45 @@
           <w:i/>
           <w:rtl/>
         </w:rPr>
-        <w:t xml:space="preserve"> מקבלת מספר ביוט ואיקס, ומחזירה את הערך בנקודה וערך הנגזרת בנקודה.</w:t>
+        <w:t xml:space="preserve"> מקבלת מספר </w:t>
+      </w:r>
+      <w:proofErr w:type="spellStart"/>
+      <w:r>
+        <w:rPr>
+          <w:rFonts w:eastAsiaTheme="minorEastAsia" w:hint="cs"/>
+          <w:i/>
+          <w:rtl/>
+        </w:rPr>
+        <w:t>ביוט</w:t>
+      </w:r>
+      <w:proofErr w:type="spellEnd"/>
+      <w:r>
+        <w:rPr>
+          <w:rFonts w:eastAsiaTheme="minorEastAsia" w:hint="cs"/>
+          <w:i/>
+          <w:rtl/>
+        </w:rPr>
+        <w:t xml:space="preserve"> ואיקס, ומחזירה את הערך בנקודה וערך הנגזרת בנקודה.</w:t>
       </w:r>
     </w:p>
     <w:p>
       <w:pPr>
         <w:rPr>
-          <w:rFonts w:eastAsiaTheme="minorEastAsia" w:hint="cs"/>
+          <w:rFonts w:eastAsiaTheme="minorEastAsia"/>
           <w:i/>
           <w:rtl/>
         </w:rPr>
       </w:pPr>
-      <w:r>
-        <w:rPr>
-          <w:rFonts w:eastAsiaTheme="minorEastAsia"/>
-          <w:i/>
-        </w:rPr>
+      <w:proofErr w:type="spellStart"/>
+      <w:r>
+        <w:rPr>
+          <w:rFonts w:eastAsiaTheme="minorEastAsia"/>
+          <w:i/>
+        </w:rPr>
+        <w:lastRenderedPageBreak/>
         <w:t>run_newton</w:t>
       </w:r>
+      <w:proofErr w:type="spellEnd"/>
       <w:r>
         <w:rPr>
           <w:rFonts w:eastAsiaTheme="minorEastAsia" w:hint="cs"/>
@@ -13393,7 +13962,25 @@
           <w:i/>
           <w:rtl/>
         </w:rPr>
-        <w:t xml:space="preserve"> מקבלת ניחוש ראשוני, טולרנס, "הנדל" של הפונקציה הנחקרת, גבולות טווח ומספר איטרציות מקסימלי (בפונקצית האם הוא נגזר מגודל ה-</w:t>
+        <w:t xml:space="preserve"> מקבלת ניחוש ראשוני, טולרנס, "הנדל" של הפונקציה הנחקרת, גבולות טווח ומספר איטרציות מקסימלי (</w:t>
+      </w:r>
+      <w:proofErr w:type="spellStart"/>
+      <w:r>
+        <w:rPr>
+          <w:rFonts w:eastAsiaTheme="minorEastAsia" w:hint="cs"/>
+          <w:i/>
+          <w:rtl/>
+        </w:rPr>
+        <w:t>בפונקצית</w:t>
+      </w:r>
+      <w:proofErr w:type="spellEnd"/>
+      <w:r>
+        <w:rPr>
+          <w:rFonts w:eastAsiaTheme="minorEastAsia" w:hint="cs"/>
+          <w:i/>
+          <w:rtl/>
+        </w:rPr>
+        <w:t xml:space="preserve"> האם הוא נגזר מגודל ה-</w:t>
       </w:r>
       <w:r>
         <w:rPr>
@@ -13419,6 +14006,7 @@
           <w:rtl/>
         </w:rPr>
       </w:pPr>
+      <w:proofErr w:type="spellStart"/>
       <w:r>
         <w:rPr>
           <w:rFonts w:eastAsiaTheme="minorEastAsia"/>
@@ -13426,6 +14014,7 @@
         </w:rPr>
         <w:t>run_bisection</w:t>
       </w:r>
+      <w:proofErr w:type="spellEnd"/>
       <w:r>
         <w:rPr>
           <w:rFonts w:eastAsiaTheme="minorEastAsia" w:hint="cs"/>
@@ -13454,18 +14043,28 @@
     <w:p>
       <w:pPr>
         <w:rPr>
-          <w:rFonts w:eastAsiaTheme="minorEastAsia" w:hint="cs"/>
+          <w:rFonts w:eastAsiaTheme="minorEastAsia"/>
           <w:i/>
           <w:rtl/>
         </w:rPr>
       </w:pPr>
-      <w:r>
-        <w:rPr>
-          <w:rFonts w:eastAsiaTheme="minorEastAsia"/>
-          <w:i/>
-        </w:rPr>
-        <w:t>comp_script</w:t>
-      </w:r>
+      <w:proofErr w:type="spellStart"/>
+      <w:r>
+        <w:rPr>
+          <w:rFonts w:eastAsiaTheme="minorEastAsia"/>
+          <w:i/>
+        </w:rPr>
+        <w:t>comp_</w:t>
+      </w:r>
+      <w:proofErr w:type="gramStart"/>
+      <w:r>
+        <w:rPr>
+          <w:rFonts w:eastAsiaTheme="minorEastAsia"/>
+          <w:i/>
+        </w:rPr>
+        <w:t>script</w:t>
+      </w:r>
+      <w:proofErr w:type="spellEnd"/>
       <w:r>
         <w:rPr>
           <w:rFonts w:eastAsiaTheme="minorEastAsia"/>
@@ -13479,7 +14078,16 @@
           <w:i/>
           <w:rtl/>
         </w:rPr>
-        <w:t xml:space="preserve"> – הוכחת היכולת של הקוד. סקריפט שמפעיל את הקוד של ה-</w:t>
+        <w:t xml:space="preserve"> –</w:t>
+      </w:r>
+      <w:proofErr w:type="gramEnd"/>
+      <w:r>
+        <w:rPr>
+          <w:rFonts w:eastAsiaTheme="minorEastAsia" w:hint="cs"/>
+          <w:i/>
+          <w:rtl/>
+        </w:rPr>
+        <w:t xml:space="preserve"> הוכחת היכולת של הקוד. סקריפט שמפעיל את הקוד של ה-</w:t>
       </w:r>
       <w:r>
         <w:rPr>
@@ -13550,11 +14158,12 @@
     <w:p>
       <w:pPr>
         <w:rPr>
-          <w:rFonts w:eastAsiaTheme="minorEastAsia" w:hint="cs"/>
+          <w:rFonts w:eastAsiaTheme="minorEastAsia"/>
           <w:i/>
           <w:rtl/>
         </w:rPr>
       </w:pPr>
+      <w:proofErr w:type="spellStart"/>
       <w:r>
         <w:rPr>
           <w:rFonts w:eastAsiaTheme="minorEastAsia"/>
@@ -13562,6 +14171,7 @@
         </w:rPr>
         <w:t>speed_test_AI</w:t>
       </w:r>
+      <w:proofErr w:type="spellEnd"/>
       <w:r>
         <w:rPr>
           <w:rFonts w:eastAsiaTheme="minorEastAsia" w:hint="cs"/>
@@ -13586,6 +14196,7 @@
         </w:rPr>
         <w:t xml:space="preserve"> סקריפט בדיקת מהירות זהה ל-</w:t>
       </w:r>
+      <w:proofErr w:type="spellStart"/>
       <w:r>
         <w:rPr>
           <w:rFonts w:eastAsiaTheme="minorEastAsia"/>
@@ -13593,6 +14204,7 @@
         </w:rPr>
         <w:t>speed_test</w:t>
       </w:r>
+      <w:proofErr w:type="spellEnd"/>
       <w:r>
         <w:rPr>
           <w:rFonts w:eastAsiaTheme="minorEastAsia" w:hint="cs"/>
@@ -13618,31 +14230,13 @@
           <w:u w:val="single"/>
           <w:rtl/>
         </w:rPr>
-        <w:t xml:space="preserve">קבצי </w:t>
-      </w:r>
-      <w:r>
-        <w:rPr>
-          <w:rFonts w:eastAsiaTheme="minorEastAsia" w:hint="cs"/>
-          <w:i/>
-          <w:u w:val="single"/>
-          <w:rtl/>
-        </w:rPr>
-        <w:t>טקסט</w:t>
-      </w:r>
-      <w:r>
-        <w:rPr>
-          <w:rFonts w:eastAsiaTheme="minorEastAsia" w:hint="cs"/>
-          <w:i/>
-          <w:u w:val="single"/>
-          <w:rtl/>
-        </w:rPr>
-        <w:t>:</w:t>
+        <w:t>קבצי טקסט:</w:t>
       </w:r>
     </w:p>
     <w:p>
       <w:pPr>
         <w:rPr>
-          <w:rFonts w:eastAsiaTheme="minorEastAsia" w:hint="cs"/>
+          <w:rFonts w:eastAsiaTheme="minorEastAsia"/>
           <w:i/>
           <w:rtl/>
         </w:rPr>
@@ -13652,7 +14246,6 @@
           <w:rFonts w:eastAsiaTheme="minorEastAsia"/>
           <w:i/>
         </w:rPr>
-        <w:lastRenderedPageBreak/>
         <w:t>PERFORMANCE SPEED TEST</w:t>
       </w:r>
       <w:r>
@@ -13736,7 +14329,7 @@
     <w:p>
       <w:pPr>
         <w:rPr>
-          <w:rFonts w:eastAsiaTheme="minorEastAsia" w:hint="cs"/>
+          <w:rFonts w:eastAsiaTheme="minorEastAsia"/>
           <w:i/>
           <w:rtl/>
         </w:rPr>
@@ -13763,6 +14356,7 @@
         </w:rPr>
         <w:t xml:space="preserve"> - הדפסה ישירה של ההפעלה האחרונה של סקריפט </w:t>
       </w:r>
+      <w:proofErr w:type="spellStart"/>
       <w:r>
         <w:rPr>
           <w:rFonts w:eastAsiaTheme="minorEastAsia"/>
@@ -13770,6 +14364,7 @@
         </w:rPr>
         <w:t>comp_script</w:t>
       </w:r>
+      <w:proofErr w:type="spellEnd"/>
       <w:r>
         <w:rPr>
           <w:rFonts w:eastAsiaTheme="minorEastAsia" w:hint="cs"/>

</xml_diff>